<commit_message>
Changed tidiness issues to quality issues
</commit_message>
<xml_diff>
--- a/reports/Data Wrangling and Analysing Report - WeRateDogs Twitter.docx
+++ b/reports/Data Wrangling and Analysing Report - WeRateDogs Twitter.docx
@@ -955,20 +955,1036 @@
       <w:pPr>
         <w:numPr>
           <w:ilvl w:val="0"/>
+          <w:numId w:val="4"/>
+        </w:numPr>
+        <w:spacing w:after="0" w:afterAutospacing="0" w:before="100" w:lineRule="auto"/>
+        <w:ind w:left="720" w:hanging="360"/>
+      </w:pPr>
+      <w:r>
+        <w:rPr>
+          <w:rFonts w:ascii="Roboto" w:cs="Roboto" w:eastAsia="Roboto" w:hAnsi="Roboto"/>
+          <w:color w:val="212121"/>
+          <w:sz w:val="21"/>
+          <w:szCs w:val="21"/>
+          <w:rtl w:val="0"/>
+        </w:rPr>
+        <w:t xml:space="preserve">in_reply_to_status_id: 78 out of 2356 is non-null</w:t>
+      </w:r>
+    </w:p>
+    <w:p>
+      <w:pPr>
+        <w:numPr>
+          <w:ilvl w:val="0"/>
+          <w:numId w:val="4"/>
+        </w:numPr>
+        <w:spacing w:after="0" w:afterAutospacing="0" w:before="0" w:beforeAutospacing="0" w:lineRule="auto"/>
+        <w:ind w:left="720" w:hanging="360"/>
+      </w:pPr>
+      <w:r>
+        <w:rPr>
+          <w:rFonts w:ascii="Roboto" w:cs="Roboto" w:eastAsia="Roboto" w:hAnsi="Roboto"/>
+          <w:color w:val="212121"/>
+          <w:sz w:val="21"/>
+          <w:szCs w:val="21"/>
+          <w:rtl w:val="0"/>
+        </w:rPr>
+        <w:t xml:space="preserve">in_reply_to_user_id: 78 out of 2356 is non-null</w:t>
+      </w:r>
+    </w:p>
+    <w:p>
+      <w:pPr>
+        <w:numPr>
+          <w:ilvl w:val="0"/>
+          <w:numId w:val="4"/>
+        </w:numPr>
+        <w:spacing w:after="0" w:afterAutospacing="0" w:before="0" w:beforeAutospacing="0" w:lineRule="auto"/>
+        <w:ind w:left="720" w:hanging="360"/>
+      </w:pPr>
+      <w:r>
+        <w:rPr>
+          <w:rFonts w:ascii="Roboto" w:cs="Roboto" w:eastAsia="Roboto" w:hAnsi="Roboto"/>
+          <w:color w:val="212121"/>
+          <w:sz w:val="21"/>
+          <w:szCs w:val="21"/>
+          <w:rtl w:val="0"/>
+        </w:rPr>
+        <w:t xml:space="preserve">retweeted_status_id: 181 out of 2356 is non-null</w:t>
+      </w:r>
+    </w:p>
+    <w:p>
+      <w:pPr>
+        <w:numPr>
+          <w:ilvl w:val="0"/>
+          <w:numId w:val="4"/>
+        </w:numPr>
+        <w:spacing w:after="0" w:afterAutospacing="0" w:before="0" w:beforeAutospacing="0" w:lineRule="auto"/>
+        <w:ind w:left="720" w:hanging="360"/>
+      </w:pPr>
+      <w:r>
+        <w:rPr>
+          <w:rFonts w:ascii="Roboto" w:cs="Roboto" w:eastAsia="Roboto" w:hAnsi="Roboto"/>
+          <w:color w:val="212121"/>
+          <w:sz w:val="21"/>
+          <w:szCs w:val="21"/>
+          <w:rtl w:val="0"/>
+        </w:rPr>
+        <w:t xml:space="preserve">retweeted_status_user_id: 181 out of 2356 is non-null</w:t>
+      </w:r>
+    </w:p>
+    <w:p>
+      <w:pPr>
+        <w:numPr>
+          <w:ilvl w:val="0"/>
+          <w:numId w:val="4"/>
+        </w:numPr>
+        <w:spacing w:after="0" w:afterAutospacing="0" w:before="0" w:beforeAutospacing="0" w:lineRule="auto"/>
+        <w:ind w:left="720" w:hanging="360"/>
+      </w:pPr>
+      <w:r>
+        <w:rPr>
+          <w:rFonts w:ascii="Roboto" w:cs="Roboto" w:eastAsia="Roboto" w:hAnsi="Roboto"/>
+          <w:color w:val="212121"/>
+          <w:sz w:val="21"/>
+          <w:szCs w:val="21"/>
+          <w:rtl w:val="0"/>
+        </w:rPr>
+        <w:t xml:space="preserve">retweeted_status_timestamp: 181 out of 2356 is non-null</w:t>
+      </w:r>
+    </w:p>
+    <w:p>
+      <w:pPr>
+        <w:numPr>
+          <w:ilvl w:val="0"/>
+          <w:numId w:val="4"/>
+        </w:numPr>
+        <w:spacing w:after="0" w:afterAutospacing="0" w:before="0" w:beforeAutospacing="0" w:lineRule="auto"/>
+        <w:ind w:left="720" w:hanging="360"/>
+      </w:pPr>
+      <w:r>
+        <w:rPr>
+          <w:rFonts w:ascii="Roboto" w:cs="Roboto" w:eastAsia="Roboto" w:hAnsi="Roboto"/>
+          <w:color w:val="212121"/>
+          <w:sz w:val="21"/>
+          <w:szCs w:val="21"/>
+          <w:rtl w:val="0"/>
+        </w:rPr>
+        <w:t xml:space="preserve">name: string 'None' should be replaced by Null</w:t>
+      </w:r>
+    </w:p>
+    <w:p>
+      <w:pPr>
+        <w:numPr>
+          <w:ilvl w:val="0"/>
+          <w:numId w:val="4"/>
+        </w:numPr>
+        <w:spacing w:after="0" w:afterAutospacing="0" w:before="0" w:beforeAutospacing="0" w:lineRule="auto"/>
+        <w:ind w:left="720" w:hanging="360"/>
+      </w:pPr>
+      <w:r>
+        <w:rPr>
+          <w:rFonts w:ascii="Roboto" w:cs="Roboto" w:eastAsia="Roboto" w:hAnsi="Roboto"/>
+          <w:color w:val="212121"/>
+          <w:sz w:val="21"/>
+          <w:szCs w:val="21"/>
+          <w:rtl w:val="0"/>
+        </w:rPr>
+        <w:t xml:space="preserve">Since only original ratings (no retweets) that have images, the rows of retweets / replys could not contribute to this analysis and should be deleted.</w:t>
+      </w:r>
+    </w:p>
+    <w:p>
+      <w:pPr>
+        <w:numPr>
+          <w:ilvl w:val="0"/>
+          <w:numId w:val="4"/>
+        </w:numPr>
+        <w:spacing w:after="0" w:afterAutospacing="0" w:before="0" w:beforeAutospacing="0" w:lineRule="auto"/>
+        <w:ind w:left="720" w:hanging="360"/>
+      </w:pPr>
+      <w:r>
+        <w:rPr>
+          <w:rFonts w:ascii="Roboto" w:cs="Roboto" w:eastAsia="Roboto" w:hAnsi="Roboto"/>
+          <w:color w:val="212121"/>
+          <w:sz w:val="21"/>
+          <w:szCs w:val="21"/>
+          <w:rtl w:val="0"/>
+        </w:rPr>
+        <w:t xml:space="preserve">After retweet / reply rows are deleted, the following columns could be dropped:</w:t>
+      </w:r>
+    </w:p>
+    <w:p>
+      <w:pPr>
+        <w:numPr>
+          <w:ilvl w:val="1"/>
+          <w:numId w:val="4"/>
+        </w:numPr>
+        <w:spacing w:after="0" w:afterAutospacing="0" w:before="0" w:beforeAutospacing="0" w:lineRule="auto"/>
+        <w:ind w:left="1440" w:hanging="360"/>
+        <w:rPr>
+          <w:rFonts w:ascii="Roboto" w:cs="Roboto" w:eastAsia="Roboto" w:hAnsi="Roboto"/>
+          <w:color w:val="212121"/>
+          <w:sz w:val="21"/>
+          <w:szCs w:val="21"/>
+        </w:rPr>
+      </w:pPr>
+      <w:r>
+        <w:rPr>
+          <w:rFonts w:ascii="Roboto" w:cs="Roboto" w:eastAsia="Roboto" w:hAnsi="Roboto"/>
+          <w:color w:val="212121"/>
+          <w:sz w:val="21"/>
+          <w:szCs w:val="21"/>
+          <w:rtl w:val="0"/>
+        </w:rPr>
+        <w:t xml:space="preserve">in_reply_to_status_id</w:t>
+      </w:r>
+    </w:p>
+    <w:p>
+      <w:pPr>
+        <w:numPr>
+          <w:ilvl w:val="1"/>
+          <w:numId w:val="4"/>
+        </w:numPr>
+        <w:spacing w:after="0" w:afterAutospacing="0" w:before="0" w:beforeAutospacing="0" w:lineRule="auto"/>
+        <w:ind w:left="1440" w:hanging="360"/>
+        <w:rPr>
+          <w:rFonts w:ascii="Roboto" w:cs="Roboto" w:eastAsia="Roboto" w:hAnsi="Roboto"/>
+          <w:color w:val="212121"/>
+          <w:sz w:val="21"/>
+          <w:szCs w:val="21"/>
+        </w:rPr>
+      </w:pPr>
+      <w:r>
+        <w:rPr>
+          <w:rFonts w:ascii="Roboto" w:cs="Roboto" w:eastAsia="Roboto" w:hAnsi="Roboto"/>
+          <w:color w:val="212121"/>
+          <w:sz w:val="21"/>
+          <w:szCs w:val="21"/>
+          <w:rtl w:val="0"/>
+        </w:rPr>
+        <w:t xml:space="preserve">in_reply_to_user_id</w:t>
+      </w:r>
+    </w:p>
+    <w:p>
+      <w:pPr>
+        <w:numPr>
+          <w:ilvl w:val="1"/>
+          <w:numId w:val="4"/>
+        </w:numPr>
+        <w:spacing w:after="0" w:afterAutospacing="0" w:before="0" w:beforeAutospacing="0" w:lineRule="auto"/>
+        <w:ind w:left="1440" w:hanging="360"/>
+        <w:rPr>
+          <w:rFonts w:ascii="Roboto" w:cs="Roboto" w:eastAsia="Roboto" w:hAnsi="Roboto"/>
+          <w:color w:val="212121"/>
+          <w:sz w:val="21"/>
+          <w:szCs w:val="21"/>
+        </w:rPr>
+      </w:pPr>
+      <w:r>
+        <w:rPr>
+          <w:rFonts w:ascii="Roboto" w:cs="Roboto" w:eastAsia="Roboto" w:hAnsi="Roboto"/>
+          <w:color w:val="212121"/>
+          <w:sz w:val="21"/>
+          <w:szCs w:val="21"/>
+          <w:rtl w:val="0"/>
+        </w:rPr>
+        <w:t xml:space="preserve">retweeted_status_id</w:t>
+      </w:r>
+    </w:p>
+    <w:p>
+      <w:pPr>
+        <w:numPr>
+          <w:ilvl w:val="1"/>
+          <w:numId w:val="4"/>
+        </w:numPr>
+        <w:spacing w:after="0" w:afterAutospacing="0" w:before="0" w:beforeAutospacing="0" w:lineRule="auto"/>
+        <w:ind w:left="1440" w:hanging="360"/>
+        <w:rPr>
+          <w:rFonts w:ascii="Roboto" w:cs="Roboto" w:eastAsia="Roboto" w:hAnsi="Roboto"/>
+          <w:color w:val="212121"/>
+          <w:sz w:val="21"/>
+          <w:szCs w:val="21"/>
+        </w:rPr>
+      </w:pPr>
+      <w:r>
+        <w:rPr>
+          <w:rFonts w:ascii="Roboto" w:cs="Roboto" w:eastAsia="Roboto" w:hAnsi="Roboto"/>
+          <w:color w:val="212121"/>
+          <w:sz w:val="21"/>
+          <w:szCs w:val="21"/>
+          <w:rtl w:val="0"/>
+        </w:rPr>
+        <w:t xml:space="preserve">retweeted_status_user_id</w:t>
+      </w:r>
+    </w:p>
+    <w:p>
+      <w:pPr>
+        <w:numPr>
+          <w:ilvl w:val="1"/>
+          <w:numId w:val="4"/>
+        </w:numPr>
+        <w:spacing w:after="200" w:before="0" w:beforeAutospacing="0" w:lineRule="auto"/>
+        <w:ind w:left="1440" w:hanging="360"/>
+        <w:rPr>
+          <w:rFonts w:ascii="Roboto" w:cs="Roboto" w:eastAsia="Roboto" w:hAnsi="Roboto"/>
+          <w:color w:val="212121"/>
+          <w:sz w:val="21"/>
+          <w:szCs w:val="21"/>
+        </w:rPr>
+      </w:pPr>
+      <w:r>
+        <w:rPr>
+          <w:rFonts w:ascii="Roboto" w:cs="Roboto" w:eastAsia="Roboto" w:hAnsi="Roboto"/>
+          <w:color w:val="212121"/>
+          <w:sz w:val="21"/>
+          <w:szCs w:val="21"/>
+          <w:rtl w:val="0"/>
+        </w:rPr>
+        <w:t xml:space="preserve">retweeted_status_timestamp</w:t>
+      </w:r>
+    </w:p>
+    <w:p>
+      <w:pPr>
+        <w:shd w:fill="ffffff" w:val="clear"/>
+        <w:spacing w:after="100" w:before="100" w:lineRule="auto"/>
+        <w:ind w:left="720" w:hanging="360"/>
+        <w:rPr>
+          <w:rFonts w:ascii="Roboto" w:cs="Roboto" w:eastAsia="Roboto" w:hAnsi="Roboto"/>
+          <w:color w:val="212121"/>
+          <w:sz w:val="21"/>
+          <w:szCs w:val="21"/>
+        </w:rPr>
+      </w:pPr>
+      <w:r>
+        <w:rPr>
+          <w:rFonts w:ascii="Roboto" w:cs="Roboto" w:eastAsia="Roboto" w:hAnsi="Roboto"/>
+          <w:color w:val="212121"/>
+          <w:sz w:val="21"/>
+          <w:szCs w:val="21"/>
+          <w:rtl w:val="0"/>
+        </w:rPr>
+        <w:t xml:space="preserve">Validity:</w:t>
+      </w:r>
+    </w:p>
+    <w:p>
+      <w:pPr>
+        <w:numPr>
+          <w:ilvl w:val="0"/>
+          <w:numId w:val="12"/>
+        </w:numPr>
+        <w:spacing w:after="0" w:afterAutospacing="0" w:before="100" w:lineRule="auto"/>
+        <w:ind w:left="720" w:hanging="360"/>
+      </w:pPr>
+      <w:r>
+        <w:rPr>
+          <w:rFonts w:ascii="Roboto" w:cs="Roboto" w:eastAsia="Roboto" w:hAnsi="Roboto"/>
+          <w:color w:val="212121"/>
+          <w:sz w:val="21"/>
+          <w:szCs w:val="21"/>
+          <w:rtl w:val="0"/>
+        </w:rPr>
+        <w:t xml:space="preserve">rating_denominator contains invalid values (e.g. denominator = 0, index = 313)</w:t>
+      </w:r>
+    </w:p>
+    <w:p>
+      <w:pPr>
+        <w:numPr>
+          <w:ilvl w:val="0"/>
+          <w:numId w:val="12"/>
+        </w:numPr>
+        <w:spacing w:after="100" w:before="0" w:beforeAutospacing="0" w:lineRule="auto"/>
+        <w:ind w:left="720" w:hanging="360"/>
+      </w:pPr>
+      <w:r>
+        <w:rPr>
+          <w:rFonts w:ascii="Roboto" w:cs="Roboto" w:eastAsia="Roboto" w:hAnsi="Roboto"/>
+          <w:color w:val="212121"/>
+          <w:sz w:val="21"/>
+          <w:szCs w:val="21"/>
+          <w:rtl w:val="0"/>
+        </w:rPr>
+        <w:t xml:space="preserve">invalid names like </w:t>
+      </w:r>
+      <w:r>
+        <w:rPr>
+          <w:rFonts w:ascii="Roboto" w:cs="Roboto" w:eastAsia="Roboto" w:hAnsi="Roboto"/>
+          <w:i w:val="1"/>
+          <w:color w:val="212121"/>
+          <w:sz w:val="21"/>
+          <w:szCs w:val="21"/>
+          <w:rtl w:val="0"/>
+        </w:rPr>
+        <w:t xml:space="preserve">an, the, only</w:t>
+      </w:r>
+      <w:r>
+        <w:rPr>
+          <w:rFonts w:ascii="Roboto" w:cs="Roboto" w:eastAsia="Roboto" w:hAnsi="Roboto"/>
+          <w:color w:val="212121"/>
+          <w:sz w:val="21"/>
+          <w:szCs w:val="21"/>
+          <w:rtl w:val="0"/>
+        </w:rPr>
+        <w:t xml:space="preserve">, etc.</w:t>
+      </w:r>
+    </w:p>
+    <w:p>
+      <w:pPr>
+        <w:shd w:fill="ffffff" w:val="clear"/>
+        <w:spacing w:after="100" w:before="100" w:lineRule="auto"/>
+        <w:ind w:left="720" w:hanging="360"/>
+        <w:rPr>
+          <w:rFonts w:ascii="Roboto" w:cs="Roboto" w:eastAsia="Roboto" w:hAnsi="Roboto"/>
+          <w:color w:val="212121"/>
+          <w:sz w:val="21"/>
+          <w:szCs w:val="21"/>
+        </w:rPr>
+      </w:pPr>
+      <w:r>
+        <w:rPr>
+          <w:rFonts w:ascii="Roboto" w:cs="Roboto" w:eastAsia="Roboto" w:hAnsi="Roboto"/>
+          <w:color w:val="212121"/>
+          <w:sz w:val="21"/>
+          <w:szCs w:val="21"/>
+          <w:rtl w:val="0"/>
+        </w:rPr>
+        <w:t xml:space="preserve">Accuracy:</w:t>
+      </w:r>
+    </w:p>
+    <w:p>
+      <w:pPr>
+        <w:numPr>
+          <w:ilvl w:val="0"/>
+          <w:numId w:val="7"/>
+        </w:numPr>
+        <w:spacing w:after="0" w:afterAutospacing="0" w:before="100" w:lineRule="auto"/>
+        <w:ind w:left="720" w:hanging="360"/>
+      </w:pPr>
+      <w:r>
+        <w:rPr>
+          <w:rFonts w:ascii="Roboto" w:cs="Roboto" w:eastAsia="Roboto" w:hAnsi="Roboto"/>
+          <w:color w:val="212121"/>
+          <w:sz w:val="21"/>
+          <w:szCs w:val="21"/>
+          <w:rtl w:val="0"/>
+        </w:rPr>
+        <w:t xml:space="preserve">rating_numberator contains extremely large values (e.g. 1776 when denominator = 10)</w:t>
+      </w:r>
+    </w:p>
+    <w:p>
+      <w:pPr>
+        <w:numPr>
+          <w:ilvl w:val="0"/>
+          <w:numId w:val="7"/>
+        </w:numPr>
+        <w:spacing w:after="100" w:before="0" w:beforeAutospacing="0" w:lineRule="auto"/>
+        <w:ind w:left="720" w:hanging="360"/>
+      </w:pPr>
+      <w:r>
+        <w:rPr>
+          <w:rFonts w:ascii="Roboto" w:cs="Roboto" w:eastAsia="Roboto" w:hAnsi="Roboto"/>
+          <w:color w:val="212121"/>
+          <w:sz w:val="21"/>
+          <w:szCs w:val="21"/>
+          <w:rtl w:val="0"/>
+        </w:rPr>
+        <w:t xml:space="preserve">Since numerators are extracted from 'text', the numerators with decimals were wrongly extracted (index = 45, 340, 695, 763, 1689, 1712)</w:t>
+      </w:r>
+    </w:p>
+    <w:p>
+      <w:pPr>
+        <w:shd w:fill="ffffff" w:val="clear"/>
+        <w:spacing w:after="100" w:before="100" w:lineRule="auto"/>
+        <w:ind w:left="720" w:hanging="360"/>
+        <w:rPr>
+          <w:rFonts w:ascii="Roboto" w:cs="Roboto" w:eastAsia="Roboto" w:hAnsi="Roboto"/>
+          <w:color w:val="212121"/>
+          <w:sz w:val="21"/>
+          <w:szCs w:val="21"/>
+        </w:rPr>
+      </w:pPr>
+      <w:r>
+        <w:rPr>
+          <w:rFonts w:ascii="Roboto" w:cs="Roboto" w:eastAsia="Roboto" w:hAnsi="Roboto"/>
+          <w:color w:val="212121"/>
+          <w:sz w:val="21"/>
+          <w:szCs w:val="21"/>
+          <w:rtl w:val="0"/>
+        </w:rPr>
+        <w:t xml:space="preserve">Data Types:</w:t>
+      </w:r>
+    </w:p>
+    <w:p>
+      <w:pPr>
+        <w:numPr>
+          <w:ilvl w:val="0"/>
+          <w:numId w:val="8"/>
+        </w:numPr>
+        <w:spacing w:after="0" w:afterAutospacing="0" w:before="100" w:lineRule="auto"/>
+        <w:ind w:left="720" w:hanging="360"/>
+      </w:pPr>
+      <w:r>
+        <w:rPr>
+          <w:rFonts w:ascii="Roboto" w:cs="Roboto" w:eastAsia="Roboto" w:hAnsi="Roboto"/>
+          <w:color w:val="212121"/>
+          <w:sz w:val="21"/>
+          <w:szCs w:val="21"/>
+          <w:rtl w:val="0"/>
+        </w:rPr>
+        <w:t xml:space="preserve">tweet_id: int -&gt; obj</w:t>
+      </w:r>
+    </w:p>
+    <w:p>
+      <w:pPr>
+        <w:numPr>
+          <w:ilvl w:val="0"/>
+          <w:numId w:val="8"/>
+        </w:numPr>
+        <w:spacing w:after="0" w:afterAutospacing="0" w:before="0" w:beforeAutospacing="0" w:lineRule="auto"/>
+        <w:ind w:left="720" w:hanging="360"/>
+      </w:pPr>
+      <w:r>
+        <w:rPr>
+          <w:rFonts w:ascii="Roboto" w:cs="Roboto" w:eastAsia="Roboto" w:hAnsi="Roboto"/>
+          <w:color w:val="212121"/>
+          <w:sz w:val="21"/>
+          <w:szCs w:val="21"/>
+          <w:rtl w:val="0"/>
+        </w:rPr>
+        <w:t xml:space="preserve">timestamp: obj -&gt; datetime</w:t>
+      </w:r>
+    </w:p>
+    <w:p>
+      <w:pPr>
+        <w:numPr>
+          <w:ilvl w:val="0"/>
+          <w:numId w:val="8"/>
+        </w:numPr>
+        <w:spacing w:after="0" w:afterAutospacing="0" w:before="0" w:beforeAutospacing="0" w:lineRule="auto"/>
+        <w:ind w:left="720" w:hanging="360"/>
+      </w:pPr>
+      <w:r>
+        <w:rPr>
+          <w:rFonts w:ascii="Roboto" w:cs="Roboto" w:eastAsia="Roboto" w:hAnsi="Roboto"/>
+          <w:color w:val="212121"/>
+          <w:sz w:val="21"/>
+          <w:szCs w:val="21"/>
+          <w:rtl w:val="0"/>
+        </w:rPr>
+        <w:t xml:space="preserve">in_reply_to_status_id: float -&gt; object</w:t>
+      </w:r>
+    </w:p>
+    <w:p>
+      <w:pPr>
+        <w:numPr>
+          <w:ilvl w:val="0"/>
+          <w:numId w:val="8"/>
+        </w:numPr>
+        <w:spacing w:after="0" w:afterAutospacing="0" w:before="0" w:beforeAutospacing="0" w:lineRule="auto"/>
+        <w:ind w:left="720" w:hanging="360"/>
+      </w:pPr>
+      <w:r>
+        <w:rPr>
+          <w:rFonts w:ascii="Roboto" w:cs="Roboto" w:eastAsia="Roboto" w:hAnsi="Roboto"/>
+          <w:color w:val="212121"/>
+          <w:sz w:val="21"/>
+          <w:szCs w:val="21"/>
+          <w:rtl w:val="0"/>
+        </w:rPr>
+        <w:t xml:space="preserve">in_reply_to_user_id: float -&gt; object</w:t>
+      </w:r>
+    </w:p>
+    <w:p>
+      <w:pPr>
+        <w:numPr>
+          <w:ilvl w:val="0"/>
+          <w:numId w:val="8"/>
+        </w:numPr>
+        <w:spacing w:after="0" w:afterAutospacing="0" w:before="0" w:beforeAutospacing="0" w:lineRule="auto"/>
+        <w:ind w:left="720" w:hanging="360"/>
+      </w:pPr>
+      <w:r>
+        <w:rPr>
+          <w:rFonts w:ascii="Roboto" w:cs="Roboto" w:eastAsia="Roboto" w:hAnsi="Roboto"/>
+          <w:color w:val="212121"/>
+          <w:sz w:val="21"/>
+          <w:szCs w:val="21"/>
+          <w:rtl w:val="0"/>
+        </w:rPr>
+        <w:t xml:space="preserve">retweeted_status_id: float -&gt; object</w:t>
+      </w:r>
+    </w:p>
+    <w:p>
+      <w:pPr>
+        <w:numPr>
+          <w:ilvl w:val="0"/>
+          <w:numId w:val="8"/>
+        </w:numPr>
+        <w:spacing w:after="100" w:before="0" w:beforeAutospacing="0" w:lineRule="auto"/>
+        <w:ind w:left="720" w:hanging="360"/>
+      </w:pPr>
+      <w:r>
+        <w:rPr>
+          <w:rFonts w:ascii="Roboto" w:cs="Roboto" w:eastAsia="Roboto" w:hAnsi="Roboto"/>
+          <w:color w:val="212121"/>
+          <w:sz w:val="21"/>
+          <w:szCs w:val="21"/>
+          <w:rtl w:val="0"/>
+        </w:rPr>
+        <w:t xml:space="preserve">retweeted_status_user_id: float -&gt; object</w:t>
+      </w:r>
+    </w:p>
+    <w:p>
+      <w:pPr>
+        <w:pStyle w:val="Heading4"/>
+        <w:keepNext w:val="0"/>
+        <w:keepLines w:val="0"/>
+        <w:shd w:fill="ffffff" w:val="clear"/>
+        <w:spacing w:after="60" w:lineRule="auto"/>
+        <w:rPr>
+          <w:rFonts w:ascii="Roboto" w:cs="Roboto" w:eastAsia="Roboto" w:hAnsi="Roboto"/>
+          <w:color w:val="212121"/>
+          <w:sz w:val="21"/>
+          <w:szCs w:val="21"/>
+        </w:rPr>
+      </w:pPr>
+      <w:bookmarkStart w:colFirst="0" w:colLast="0" w:name="_4620i6k4ub38" w:id="18"/>
+      <w:bookmarkEnd w:id="18"/>
+      <w:r>
+        <w:rPr>
+          <w:rtl w:val="0"/>
+        </w:rPr>
+        <w:t xml:space="preserve">Tidiness Issues</w:t>
+      </w:r>
+      <w:r>
+        <w:rPr>
+          <w:rtl w:val="0"/>
+        </w:rPr>
+      </w:r>
+    </w:p>
+    <w:p>
+      <w:pPr>
+        <w:numPr>
+          <w:ilvl w:val="0"/>
+          <w:numId w:val="6"/>
+        </w:numPr>
+        <w:spacing w:after="0" w:afterAutospacing="0" w:before="100" w:lineRule="auto"/>
+        <w:ind w:left="720" w:hanging="360"/>
+      </w:pPr>
+      <w:r>
+        <w:rPr>
+          <w:rFonts w:ascii="Roboto" w:cs="Roboto" w:eastAsia="Roboto" w:hAnsi="Roboto"/>
+          <w:color w:val="212121"/>
+          <w:sz w:val="21"/>
+          <w:szCs w:val="21"/>
+          <w:rtl w:val="0"/>
+        </w:rPr>
+        <w:t xml:space="preserve">doggo / floofer / pupper / puppo: could be combined into 1 column as categorical data.</w:t>
+      </w:r>
+    </w:p>
+    <w:p>
+      <w:pPr>
+        <w:numPr>
+          <w:ilvl w:val="0"/>
+          <w:numId w:val="6"/>
+        </w:numPr>
+        <w:spacing w:after="100" w:before="0" w:beforeAutospacing="0" w:lineRule="auto"/>
+        <w:ind w:left="720" w:hanging="360"/>
+      </w:pPr>
+      <w:r>
+        <w:rPr>
+          <w:rFonts w:ascii="Roboto" w:cs="Roboto" w:eastAsia="Roboto" w:hAnsi="Roboto"/>
+          <w:color w:val="212121"/>
+          <w:sz w:val="21"/>
+          <w:szCs w:val="21"/>
+          <w:rtl w:val="0"/>
+        </w:rPr>
+        <w:t xml:space="preserve">source: the long name with HTML tag could be shorten.</w:t>
+      </w:r>
+    </w:p>
+    <w:p>
+      <w:pPr>
+        <w:spacing w:after="100" w:before="100" w:lineRule="auto"/>
+        <w:ind w:left="720" w:firstLine="0"/>
+        <w:rPr>
+          <w:rFonts w:ascii="Roboto" w:cs="Roboto" w:eastAsia="Roboto" w:hAnsi="Roboto"/>
+          <w:color w:val="212121"/>
+          <w:sz w:val="21"/>
+          <w:szCs w:val="21"/>
+        </w:rPr>
+      </w:pPr>
+      <w:r>
+        <w:rPr>
+          <w:rtl w:val="0"/>
+        </w:rPr>
+      </w:r>
+    </w:p>
+    <w:p>
+      <w:pPr>
+        <w:pStyle w:val="Heading3"/>
+        <w:keepNext w:val="0"/>
+        <w:keepLines w:val="0"/>
+        <w:shd w:fill="ffffff" w:val="clear"/>
+        <w:spacing w:after="60" w:lineRule="auto"/>
+        <w:rPr/>
+      </w:pPr>
+      <w:bookmarkStart w:colFirst="0" w:colLast="0" w:name="_l0tcprz2x0q2" w:id="19"/>
+      <w:bookmarkEnd w:id="19"/>
+      <w:r>
+        <w:rPr>
+          <w:rtl w:val="0"/>
+        </w:rPr>
+        <w:t xml:space="preserve">Dataset 2</w:t>
+      </w:r>
+    </w:p>
+    <w:p>
+      <w:pPr>
+        <w:pStyle w:val="Heading4"/>
+        <w:keepNext w:val="0"/>
+        <w:keepLines w:val="0"/>
+        <w:shd w:fill="ffffff" w:val="clear"/>
+        <w:spacing w:after="60" w:lineRule="auto"/>
+        <w:rPr/>
+      </w:pPr>
+      <w:bookmarkStart w:colFirst="0" w:colLast="0" w:name="_4kk4ylgikff" w:id="20"/>
+      <w:bookmarkEnd w:id="20"/>
+      <w:r>
+        <w:rPr>
+          <w:rtl w:val="0"/>
+        </w:rPr>
+        <w:t xml:space="preserve">Quality issues</w:t>
+      </w:r>
+    </w:p>
+    <w:p>
+      <w:pPr>
+        <w:shd w:fill="ffffff" w:val="clear"/>
+        <w:spacing w:after="100" w:before="100" w:lineRule="auto"/>
+        <w:ind w:left="720" w:hanging="360"/>
+        <w:rPr>
+          <w:rFonts w:ascii="Roboto" w:cs="Roboto" w:eastAsia="Roboto" w:hAnsi="Roboto"/>
+          <w:color w:val="212121"/>
+          <w:sz w:val="21"/>
+          <w:szCs w:val="21"/>
+        </w:rPr>
+      </w:pPr>
+      <w:r>
+        <w:rPr>
+          <w:rFonts w:ascii="Roboto" w:cs="Roboto" w:eastAsia="Roboto" w:hAnsi="Roboto"/>
+          <w:color w:val="212121"/>
+          <w:sz w:val="21"/>
+          <w:szCs w:val="21"/>
+          <w:rtl w:val="0"/>
+        </w:rPr>
+        <w:t xml:space="preserve">Completeness:</w:t>
+      </w:r>
+    </w:p>
+    <w:p>
+      <w:pPr>
+        <w:numPr>
+          <w:ilvl w:val="0"/>
+          <w:numId w:val="1"/>
+        </w:numPr>
+        <w:spacing w:after="0" w:afterAutospacing="0" w:before="100" w:lineRule="auto"/>
+        <w:ind w:left="720" w:hanging="360"/>
+      </w:pPr>
+      <w:r>
+        <w:rPr>
+          <w:rFonts w:ascii="Roboto" w:cs="Roboto" w:eastAsia="Roboto" w:hAnsi="Roboto"/>
+          <w:color w:val="212121"/>
+          <w:sz w:val="21"/>
+          <w:szCs w:val="21"/>
+          <w:rtl w:val="0"/>
+        </w:rPr>
+        <w:t xml:space="preserve">retweet &amp; favourite count: "Nan" should be replaced by Null.</w:t>
+      </w:r>
+    </w:p>
+    <w:p>
+      <w:pPr>
+        <w:numPr>
+          <w:ilvl w:val="0"/>
+          <w:numId w:val="1"/>
+        </w:numPr>
+        <w:spacing w:after="100" w:before="0" w:beforeAutospacing="0" w:lineRule="auto"/>
+        <w:ind w:left="720" w:hanging="360"/>
+      </w:pPr>
+      <w:r>
+        <w:rPr>
+          <w:rFonts w:ascii="Roboto" w:cs="Roboto" w:eastAsia="Roboto" w:hAnsi="Roboto"/>
+          <w:color w:val="212121"/>
+          <w:sz w:val="21"/>
+          <w:szCs w:val="21"/>
+          <w:rtl w:val="0"/>
+        </w:rPr>
+        <w:t xml:space="preserve">retweet &amp; favourite count: 16 missing values</w:t>
+      </w:r>
+    </w:p>
+    <w:p>
+      <w:pPr>
+        <w:shd w:fill="ffffff" w:val="clear"/>
+        <w:spacing w:after="100" w:before="100" w:lineRule="auto"/>
+        <w:ind w:left="720" w:hanging="360"/>
+        <w:rPr>
+          <w:rFonts w:ascii="Roboto" w:cs="Roboto" w:eastAsia="Roboto" w:hAnsi="Roboto"/>
+          <w:color w:val="212121"/>
+          <w:sz w:val="21"/>
+          <w:szCs w:val="21"/>
+        </w:rPr>
+      </w:pPr>
+      <w:r>
+        <w:rPr>
+          <w:rFonts w:ascii="Roboto" w:cs="Roboto" w:eastAsia="Roboto" w:hAnsi="Roboto"/>
+          <w:color w:val="212121"/>
+          <w:sz w:val="21"/>
+          <w:szCs w:val="21"/>
+          <w:rtl w:val="0"/>
+        </w:rPr>
+        <w:t xml:space="preserve">Data Type:</w:t>
+      </w:r>
+    </w:p>
+    <w:p>
+      <w:pPr>
+        <w:numPr>
+          <w:ilvl w:val="0"/>
+          <w:numId w:val="9"/>
+        </w:numPr>
+        <w:spacing w:after="100" w:before="100" w:lineRule="auto"/>
+        <w:ind w:left="720" w:hanging="360"/>
+      </w:pPr>
+      <w:r>
+        <w:rPr>
+          <w:rFonts w:ascii="Roboto" w:cs="Roboto" w:eastAsia="Roboto" w:hAnsi="Roboto"/>
+          <w:color w:val="212121"/>
+          <w:sz w:val="21"/>
+          <w:szCs w:val="21"/>
+          <w:rtl w:val="0"/>
+        </w:rPr>
+        <w:t xml:space="preserve">retweet &amp; favourite count: obj -&gt; int</w:t>
+      </w:r>
+    </w:p>
+    <w:p>
+      <w:pPr>
+        <w:spacing w:after="100" w:before="100" w:lineRule="auto"/>
+        <w:ind w:left="720" w:firstLine="0"/>
+        <w:rPr>
+          <w:rFonts w:ascii="Roboto" w:cs="Roboto" w:eastAsia="Roboto" w:hAnsi="Roboto"/>
+          <w:color w:val="212121"/>
+          <w:sz w:val="21"/>
+          <w:szCs w:val="21"/>
+        </w:rPr>
+      </w:pPr>
+      <w:r>
+        <w:rPr>
+          <w:rtl w:val="0"/>
+        </w:rPr>
+      </w:r>
+    </w:p>
+    <w:p>
+      <w:pPr>
+        <w:pStyle w:val="Heading3"/>
+        <w:rPr/>
+      </w:pPr>
+      <w:bookmarkStart w:colFirst="0" w:colLast="0" w:name="_shm2zrugnl7q" w:id="21"/>
+      <w:bookmarkEnd w:id="21"/>
+      <w:r>
+        <w:rPr>
+          <w:rtl w:val="0"/>
+        </w:rPr>
+        <w:t xml:space="preserve">Dataset 3</w:t>
+      </w:r>
+    </w:p>
+    <w:p>
+      <w:pPr>
+        <w:pStyle w:val="Heading4"/>
+        <w:keepNext w:val="0"/>
+        <w:keepLines w:val="0"/>
+        <w:shd w:fill="ffffff" w:val="clear"/>
+        <w:spacing w:after="60" w:lineRule="auto"/>
+        <w:rPr/>
+      </w:pPr>
+      <w:bookmarkStart w:colFirst="0" w:colLast="0" w:name="_nqfgsq862h" w:id="22"/>
+      <w:bookmarkEnd w:id="22"/>
+      <w:r>
+        <w:rPr>
+          <w:rtl w:val="0"/>
+        </w:rPr>
+        <w:t xml:space="preserve">Quality Issues</w:t>
+      </w:r>
+    </w:p>
+    <w:p>
+      <w:pPr>
+        <w:shd w:fill="ffffff" w:val="clear"/>
+        <w:spacing w:after="100" w:before="100" w:lineRule="auto"/>
+        <w:ind w:left="720" w:hanging="360"/>
+        <w:rPr>
+          <w:rFonts w:ascii="Roboto" w:cs="Roboto" w:eastAsia="Roboto" w:hAnsi="Roboto"/>
+          <w:color w:val="212121"/>
+          <w:sz w:val="21"/>
+          <w:szCs w:val="21"/>
+        </w:rPr>
+      </w:pPr>
+      <w:r>
+        <w:rPr>
+          <w:rFonts w:ascii="Roboto" w:cs="Roboto" w:eastAsia="Roboto" w:hAnsi="Roboto"/>
+          <w:color w:val="212121"/>
+          <w:sz w:val="21"/>
+          <w:szCs w:val="21"/>
+          <w:rtl w:val="0"/>
+        </w:rPr>
+        <w:t xml:space="preserve">Consistency: </w:t>
+      </w:r>
+    </w:p>
+    <w:p>
+      <w:pPr>
+        <w:numPr>
+          <w:ilvl w:val="0"/>
+          <w:numId w:val="11"/>
+        </w:numPr>
+        <w:shd w:fill="ffffff" w:val="clear"/>
+        <w:spacing w:after="100" w:before="100" w:lineRule="auto"/>
+        <w:ind w:left="720" w:hanging="360"/>
+        <w:rPr>
+          <w:rFonts w:ascii="Roboto" w:cs="Roboto" w:eastAsia="Roboto" w:hAnsi="Roboto"/>
+          <w:color w:val="212121"/>
+          <w:sz w:val="21"/>
+          <w:szCs w:val="21"/>
+        </w:rPr>
+      </w:pPr>
+      <w:r>
+        <w:rPr>
+          <w:rFonts w:ascii="Roboto" w:cs="Roboto" w:eastAsia="Roboto" w:hAnsi="Roboto"/>
+          <w:color w:val="212121"/>
+          <w:sz w:val="21"/>
+          <w:szCs w:val="21"/>
+          <w:rtl w:val="0"/>
+        </w:rPr>
+        <w:t xml:space="preserve">The predicted names are written in both upper and lower cases.</w:t>
+      </w:r>
+    </w:p>
+    <w:p>
+      <w:pPr>
+        <w:shd w:fill="ffffff" w:val="clear"/>
+        <w:spacing w:after="100" w:before="100" w:lineRule="auto"/>
+        <w:ind w:left="720" w:hanging="360"/>
+        <w:rPr>
+          <w:rFonts w:ascii="Roboto" w:cs="Roboto" w:eastAsia="Roboto" w:hAnsi="Roboto"/>
+          <w:color w:val="212121"/>
+          <w:sz w:val="21"/>
+          <w:szCs w:val="21"/>
+        </w:rPr>
+      </w:pPr>
+      <w:r>
+        <w:rPr>
+          <w:rFonts w:ascii="Roboto" w:cs="Roboto" w:eastAsia="Roboto" w:hAnsi="Roboto"/>
+          <w:color w:val="212121"/>
+          <w:sz w:val="21"/>
+          <w:szCs w:val="21"/>
+          <w:rtl w:val="0"/>
+        </w:rPr>
+        <w:t xml:space="preserve">Data Types:</w:t>
+      </w:r>
+    </w:p>
+    <w:p>
+      <w:pPr>
+        <w:numPr>
+          <w:ilvl w:val="0"/>
+          <w:numId w:val="10"/>
+        </w:numPr>
+        <w:spacing w:after="100" w:before="100" w:lineRule="auto"/>
+        <w:ind w:left="720" w:hanging="360"/>
+      </w:pPr>
+      <w:r>
+        <w:rPr>
+          <w:rFonts w:ascii="Roboto" w:cs="Roboto" w:eastAsia="Roboto" w:hAnsi="Roboto"/>
+          <w:color w:val="212121"/>
+          <w:sz w:val="21"/>
+          <w:szCs w:val="21"/>
+          <w:rtl w:val="0"/>
+        </w:rPr>
+        <w:t xml:space="preserve">tweet_id: int -&gt; obj</w:t>
+      </w:r>
+      <w:r>
+        <w:rPr>
+          <w:rtl w:val="0"/>
+        </w:rPr>
+      </w:r>
+    </w:p>
+    <w:p>
+      <w:pPr>
+        <w:spacing w:after="100" w:before="100" w:lineRule="auto"/>
+        <w:rPr>
+          <w:rFonts w:ascii="Roboto" w:cs="Roboto" w:eastAsia="Roboto" w:hAnsi="Roboto"/>
+          <w:color w:val="212121"/>
+          <w:sz w:val="21"/>
+          <w:szCs w:val="21"/>
+        </w:rPr>
+      </w:pPr>
+      <w:r>
+        <w:rPr>
+          <w:rFonts w:ascii="Roboto" w:cs="Roboto" w:eastAsia="Roboto" w:hAnsi="Roboto"/>
+          <w:color w:val="212121"/>
+          <w:sz w:val="21"/>
+          <w:szCs w:val="21"/>
+          <w:rtl w:val="0"/>
+        </w:rPr>
+        <w:t xml:space="preserve">       The column names could be more clear.</w:t>
+      </w:r>
+    </w:p>
+    <w:p>
+      <w:pPr>
+        <w:spacing w:after="100" w:before="100" w:lineRule="auto"/>
+        <w:rPr>
+          <w:rFonts w:ascii="Roboto" w:cs="Roboto" w:eastAsia="Roboto" w:hAnsi="Roboto"/>
+          <w:color w:val="212121"/>
+          <w:sz w:val="21"/>
+          <w:szCs w:val="21"/>
+        </w:rPr>
+      </w:pPr>
+      <w:r>
+        <w:rPr>
+          <w:rtl w:val="0"/>
+        </w:rPr>
+      </w:r>
+    </w:p>
+    <w:p>
+      <w:pPr>
+        <w:pStyle w:val="Heading2"/>
+        <w:rPr/>
+      </w:pPr>
+      <w:bookmarkStart w:colFirst="0" w:colLast="0" w:name="_u54s026q41i8" w:id="23"/>
+      <w:bookmarkEnd w:id="23"/>
+      <w:r>
+        <w:rPr>
+          <w:rtl w:val="0"/>
+        </w:rPr>
+        <w:t xml:space="preserve">Data Cleaning</w:t>
+      </w:r>
+    </w:p>
+    <w:p>
+      <w:pPr>
+        <w:numPr>
+          <w:ilvl w:val="0"/>
           <w:numId w:val="5"/>
         </w:numPr>
-        <w:spacing w:after="0" w:afterAutospacing="0" w:before="100" w:lineRule="auto"/>
-        <w:ind w:left="720" w:hanging="360"/>
-      </w:pPr>
-      <w:r>
-        <w:rPr>
-          <w:rFonts w:ascii="Roboto" w:cs="Roboto" w:eastAsia="Roboto" w:hAnsi="Roboto"/>
-          <w:color w:val="212121"/>
-          <w:sz w:val="21"/>
-          <w:szCs w:val="21"/>
-          <w:rtl w:val="0"/>
-        </w:rPr>
-        <w:t xml:space="preserve">in_reply_to_status_id: 78 out of 2356 is non-null</w:t>
+        <w:ind w:left="720" w:hanging="360"/>
+      </w:pPr>
+      <w:r>
+        <w:rPr>
+          <w:rtl w:val="0"/>
+        </w:rPr>
+        <w:t xml:space="preserve">The three datasets were combined into one with more clear column names.</w:t>
+      </w:r>
+    </w:p>
+    <w:p>
+      <w:pPr>
+        <w:numPr>
+          <w:ilvl w:val="0"/>
+          <w:numId w:val="5"/>
+        </w:numPr>
+        <w:spacing w:after="0" w:afterAutospacing="0"/>
+        <w:ind w:left="720" w:hanging="360"/>
+      </w:pPr>
+      <w:r>
+        <w:rPr>
+          <w:rtl w:val="0"/>
+        </w:rPr>
+        <w:t xml:space="preserve">The columns / rows that could not contribute to analysis were dropped.</w:t>
       </w:r>
     </w:p>
     <w:p>
@@ -979,16 +1995,22 @@
         </w:numPr>
         <w:spacing w:after="0" w:afterAutospacing="0" w:before="0" w:beforeAutospacing="0" w:lineRule="auto"/>
         <w:ind w:left="720" w:hanging="360"/>
-      </w:pPr>
-      <w:r>
-        <w:rPr>
-          <w:rFonts w:ascii="Roboto" w:cs="Roboto" w:eastAsia="Roboto" w:hAnsi="Roboto"/>
-          <w:color w:val="212121"/>
-          <w:sz w:val="21"/>
-          <w:szCs w:val="21"/>
-          <w:rtl w:val="0"/>
-        </w:rPr>
-        <w:t xml:space="preserve">in_reply_to_user_id: 78 out of 2356 is non-null</w:t>
+        <w:rPr>
+          <w:rFonts w:ascii="Roboto" w:cs="Roboto" w:eastAsia="Roboto" w:hAnsi="Roboto"/>
+          <w:color w:val="212121"/>
+          <w:sz w:val="21"/>
+          <w:szCs w:val="21"/>
+        </w:rPr>
+      </w:pPr>
+      <w:r>
+        <w:rPr>
+          <w:rFonts w:ascii="Roboto" w:cs="Roboto" w:eastAsia="Roboto" w:hAnsi="Roboto"/>
+          <w:color w:val="212121"/>
+          <w:sz w:val="21"/>
+          <w:szCs w:val="21"/>
+          <w:rtl w:val="0"/>
+        </w:rPr>
+        <w:t xml:space="preserve">The dog stages were combined into one column as categorical data.</w:t>
       </w:r>
     </w:p>
     <w:p>
@@ -999,16 +2021,119 @@
         </w:numPr>
         <w:spacing w:after="0" w:afterAutospacing="0" w:before="0" w:beforeAutospacing="0" w:lineRule="auto"/>
         <w:ind w:left="720" w:hanging="360"/>
-      </w:pPr>
-      <w:r>
-        <w:rPr>
-          <w:rFonts w:ascii="Roboto" w:cs="Roboto" w:eastAsia="Roboto" w:hAnsi="Roboto"/>
-          <w:color w:val="212121"/>
-          <w:sz w:val="21"/>
-          <w:szCs w:val="21"/>
-          <w:rtl w:val="0"/>
-        </w:rPr>
-        <w:t xml:space="preserve">retweeted_status_id: 181 out of 2356 is non-null</w:t>
+        <w:rPr>
+          <w:rFonts w:ascii="Roboto" w:cs="Roboto" w:eastAsia="Roboto" w:hAnsi="Roboto"/>
+          <w:color w:val="212121"/>
+          <w:sz w:val="21"/>
+          <w:szCs w:val="21"/>
+        </w:rPr>
+      </w:pPr>
+      <w:r>
+        <w:rPr>
+          <w:rFonts w:ascii="Roboto" w:cs="Roboto" w:eastAsia="Roboto" w:hAnsi="Roboto"/>
+          <w:color w:val="212121"/>
+          <w:sz w:val="21"/>
+          <w:szCs w:val="21"/>
+          <w:rtl w:val="0"/>
+        </w:rPr>
+        <w:t xml:space="preserve">The HTML tags in the ‘source’ column were deleted.</w:t>
+      </w:r>
+      <w:r>
+        <w:rPr>
+          <w:rtl w:val="0"/>
+        </w:rPr>
+      </w:r>
+    </w:p>
+    <w:p>
+      <w:pPr>
+        <w:numPr>
+          <w:ilvl w:val="0"/>
+          <w:numId w:val="5"/>
+        </w:numPr>
+        <w:ind w:left="720" w:hanging="360"/>
+      </w:pPr>
+      <w:r>
+        <w:rPr>
+          <w:rtl w:val="0"/>
+        </w:rPr>
+        <w:t xml:space="preserve">The row with invalid rating denominator was deleted.</w:t>
+      </w:r>
+    </w:p>
+    <w:p>
+      <w:pPr>
+        <w:numPr>
+          <w:ilvl w:val="0"/>
+          <w:numId w:val="5"/>
+        </w:numPr>
+        <w:ind w:left="720" w:hanging="360"/>
+      </w:pPr>
+      <w:r>
+        <w:rPr>
+          <w:rtl w:val="0"/>
+        </w:rPr>
+        <w:t xml:space="preserve">The </w:t>
+      </w:r>
+      <w:r>
+        <w:rPr>
+          <w:rFonts w:ascii="Roboto" w:cs="Roboto" w:eastAsia="Roboto" w:hAnsi="Roboto"/>
+          <w:color w:val="212121"/>
+          <w:sz w:val="21"/>
+          <w:szCs w:val="21"/>
+          <w:highlight w:val="white"/>
+          <w:rtl w:val="0"/>
+        </w:rPr>
+        <w:t xml:space="preserve">wrongly extracted rating numerators were corrected according to the information in </w:t>
+      </w:r>
+      <w:r>
+        <w:rPr>
+          <w:rFonts w:ascii="Roboto" w:cs="Roboto" w:eastAsia="Roboto" w:hAnsi="Roboto"/>
+          <w:i w:val="1"/>
+          <w:color w:val="212121"/>
+          <w:sz w:val="21"/>
+          <w:szCs w:val="21"/>
+          <w:highlight w:val="white"/>
+          <w:rtl w:val="0"/>
+        </w:rPr>
+        <w:t xml:space="preserve">text </w:t>
+      </w:r>
+      <w:r>
+        <w:rPr>
+          <w:rFonts w:ascii="Roboto" w:cs="Roboto" w:eastAsia="Roboto" w:hAnsi="Roboto"/>
+          <w:color w:val="212121"/>
+          <w:sz w:val="21"/>
+          <w:szCs w:val="21"/>
+          <w:highlight w:val="white"/>
+          <w:rtl w:val="0"/>
+        </w:rPr>
+        <w:t xml:space="preserve">column.</w:t>
+      </w:r>
+    </w:p>
+    <w:p>
+      <w:pPr>
+        <w:numPr>
+          <w:ilvl w:val="0"/>
+          <w:numId w:val="5"/>
+        </w:numPr>
+        <w:spacing w:after="0" w:afterAutospacing="0"/>
+        <w:ind w:left="720" w:hanging="360"/>
+        <w:rPr>
+          <w:rFonts w:ascii="Roboto" w:cs="Roboto" w:eastAsia="Roboto" w:hAnsi="Roboto"/>
+          <w:color w:val="212121"/>
+          <w:sz w:val="21"/>
+          <w:szCs w:val="21"/>
+          <w:highlight w:val="white"/>
+        </w:rPr>
+      </w:pPr>
+      <w:r>
+        <w:rPr>
+          <w:rFonts w:ascii="Roboto" w:cs="Roboto" w:eastAsia="Roboto" w:hAnsi="Roboto"/>
+          <w:color w:val="212121"/>
+          <w:sz w:val="21"/>
+          <w:szCs w:val="21"/>
+          <w:highlight w:val="white"/>
+          <w:rtl w:val="0"/>
+        </w:rPr>
+        <w:t xml:space="preserve">The rating outliers were deleted.</w:t>
       </w:r>
     </w:p>
     <w:p>
@@ -1019,16 +2144,22 @@
         </w:numPr>
         <w:spacing w:after="0" w:afterAutospacing="0" w:before="0" w:beforeAutospacing="0" w:lineRule="auto"/>
         <w:ind w:left="720" w:hanging="360"/>
-      </w:pPr>
-      <w:r>
-        <w:rPr>
-          <w:rFonts w:ascii="Roboto" w:cs="Roboto" w:eastAsia="Roboto" w:hAnsi="Roboto"/>
-          <w:color w:val="212121"/>
-          <w:sz w:val="21"/>
-          <w:szCs w:val="21"/>
-          <w:rtl w:val="0"/>
-        </w:rPr>
-        <w:t xml:space="preserve">retweeted_status_user_id: 181 out of 2356 is non-null</w:t>
+        <w:rPr>
+          <w:rFonts w:ascii="Roboto" w:cs="Roboto" w:eastAsia="Roboto" w:hAnsi="Roboto"/>
+          <w:color w:val="212121"/>
+          <w:sz w:val="21"/>
+          <w:szCs w:val="21"/>
+        </w:rPr>
+      </w:pPr>
+      <w:r>
+        <w:rPr>
+          <w:rFonts w:ascii="Roboto" w:cs="Roboto" w:eastAsia="Roboto" w:hAnsi="Roboto"/>
+          <w:color w:val="212121"/>
+          <w:sz w:val="21"/>
+          <w:szCs w:val="21"/>
+          <w:rtl w:val="0"/>
+        </w:rPr>
+        <w:t xml:space="preserve">Missing values were presented as Null.</w:t>
       </w:r>
     </w:p>
     <w:p>
@@ -1039,16 +2170,44 @@
         </w:numPr>
         <w:spacing w:after="0" w:afterAutospacing="0" w:before="0" w:beforeAutospacing="0" w:lineRule="auto"/>
         <w:ind w:left="720" w:hanging="360"/>
-      </w:pPr>
-      <w:r>
-        <w:rPr>
-          <w:rFonts w:ascii="Roboto" w:cs="Roboto" w:eastAsia="Roboto" w:hAnsi="Roboto"/>
-          <w:color w:val="212121"/>
-          <w:sz w:val="21"/>
-          <w:szCs w:val="21"/>
-          <w:rtl w:val="0"/>
-        </w:rPr>
-        <w:t xml:space="preserve">retweeted_status_timestamp: 181 out of 2356 is non-null</w:t>
+        <w:rPr>
+          <w:rFonts w:ascii="Roboto" w:cs="Roboto" w:eastAsia="Roboto" w:hAnsi="Roboto"/>
+          <w:color w:val="212121"/>
+          <w:sz w:val="21"/>
+          <w:szCs w:val="21"/>
+        </w:rPr>
+      </w:pPr>
+      <w:r>
+        <w:rPr>
+          <w:rFonts w:ascii="Roboto" w:cs="Roboto" w:eastAsia="Roboto" w:hAnsi="Roboto"/>
+          <w:color w:val="212121"/>
+          <w:sz w:val="21"/>
+          <w:szCs w:val="21"/>
+          <w:rtl w:val="0"/>
+        </w:rPr>
+        <w:t xml:space="preserve">The data types of all columns were corrected.</w:t>
+      </w:r>
+    </w:p>
+    <w:p>
+      <w:pPr>
+        <w:numPr>
+          <w:ilvl w:val="0"/>
+          <w:numId w:val="5"/>
+        </w:numPr>
+        <w:spacing w:after="0" w:afterAutospacing="0" w:before="0" w:beforeAutospacing="0" w:lineRule="auto"/>
+        <w:ind w:left="720" w:hanging="360"/>
+        <w:rPr>
+          <w:rFonts w:ascii="Roboto" w:cs="Roboto" w:eastAsia="Roboto" w:hAnsi="Roboto"/>
+          <w:color w:val="212121"/>
+          <w:sz w:val="21"/>
+          <w:szCs w:val="21"/>
+        </w:rPr>
+      </w:pPr>
+      <w:r>
+        <w:rPr>
+          <w:rtl w:val="0"/>
+        </w:rPr>
+        <w:t xml:space="preserve">Unclear column names were renamed.</w:t>
       </w:r>
     </w:p>
     <w:p>
@@ -1062,1110 +2221,6 @@
       </w:pPr>
       <w:r>
         <w:rPr>
-          <w:rFonts w:ascii="Roboto" w:cs="Roboto" w:eastAsia="Roboto" w:hAnsi="Roboto"/>
-          <w:color w:val="212121"/>
-          <w:sz w:val="21"/>
-          <w:szCs w:val="21"/>
-          <w:rtl w:val="0"/>
-        </w:rPr>
-        <w:t xml:space="preserve">name: string 'None' should be replaced by Null</w:t>
-      </w:r>
-    </w:p>
-    <w:p>
-      <w:pPr>
-        <w:shd w:fill="ffffff" w:val="clear"/>
-        <w:spacing w:after="100" w:before="100" w:lineRule="auto"/>
-        <w:ind w:left="720" w:hanging="360"/>
-        <w:rPr>
-          <w:rFonts w:ascii="Roboto" w:cs="Roboto" w:eastAsia="Roboto" w:hAnsi="Roboto"/>
-          <w:color w:val="212121"/>
-          <w:sz w:val="21"/>
-          <w:szCs w:val="21"/>
-        </w:rPr>
-      </w:pPr>
-      <w:r>
-        <w:rPr>
-          <w:rFonts w:ascii="Roboto" w:cs="Roboto" w:eastAsia="Roboto" w:hAnsi="Roboto"/>
-          <w:color w:val="212121"/>
-          <w:sz w:val="21"/>
-          <w:szCs w:val="21"/>
-          <w:rtl w:val="0"/>
-        </w:rPr>
-        <w:t xml:space="preserve">Validity:</w:t>
-      </w:r>
-    </w:p>
-    <w:p>
-      <w:pPr>
-        <w:numPr>
-          <w:ilvl w:val="0"/>
-          <w:numId w:val="12"/>
-        </w:numPr>
-        <w:spacing w:after="0" w:afterAutospacing="0" w:before="100" w:lineRule="auto"/>
-        <w:ind w:left="720" w:hanging="360"/>
-      </w:pPr>
-      <w:r>
-        <w:rPr>
-          <w:rFonts w:ascii="Roboto" w:cs="Roboto" w:eastAsia="Roboto" w:hAnsi="Roboto"/>
-          <w:color w:val="212121"/>
-          <w:sz w:val="21"/>
-          <w:szCs w:val="21"/>
-          <w:rtl w:val="0"/>
-        </w:rPr>
-        <w:t xml:space="preserve">rating_denominator contains invalid values (e.g. denominator = 0, index = 313)</w:t>
-      </w:r>
-    </w:p>
-    <w:p>
-      <w:pPr>
-        <w:numPr>
-          <w:ilvl w:val="0"/>
-          <w:numId w:val="12"/>
-        </w:numPr>
-        <w:spacing w:after="100" w:before="0" w:beforeAutospacing="0" w:lineRule="auto"/>
-        <w:ind w:left="720" w:hanging="360"/>
-      </w:pPr>
-      <w:r>
-        <w:rPr>
-          <w:rFonts w:ascii="Roboto" w:cs="Roboto" w:eastAsia="Roboto" w:hAnsi="Roboto"/>
-          <w:color w:val="212121"/>
-          <w:sz w:val="21"/>
-          <w:szCs w:val="21"/>
-          <w:rtl w:val="0"/>
-        </w:rPr>
-        <w:t xml:space="preserve">invalid names like </w:t>
-      </w:r>
-      <w:r>
-        <w:rPr>
-          <w:rFonts w:ascii="Roboto" w:cs="Roboto" w:eastAsia="Roboto" w:hAnsi="Roboto"/>
-          <w:i w:val="1"/>
-          <w:color w:val="212121"/>
-          <w:sz w:val="21"/>
-          <w:szCs w:val="21"/>
-          <w:rtl w:val="0"/>
-        </w:rPr>
-        <w:t xml:space="preserve">an, the, only</w:t>
-      </w:r>
-      <w:r>
-        <w:rPr>
-          <w:rFonts w:ascii="Roboto" w:cs="Roboto" w:eastAsia="Roboto" w:hAnsi="Roboto"/>
-          <w:color w:val="212121"/>
-          <w:sz w:val="21"/>
-          <w:szCs w:val="21"/>
-          <w:rtl w:val="0"/>
-        </w:rPr>
-        <w:t xml:space="preserve">, etc.</w:t>
-      </w:r>
-    </w:p>
-    <w:p>
-      <w:pPr>
-        <w:shd w:fill="ffffff" w:val="clear"/>
-        <w:spacing w:after="100" w:before="100" w:lineRule="auto"/>
-        <w:ind w:left="720" w:hanging="360"/>
-        <w:rPr>
-          <w:rFonts w:ascii="Roboto" w:cs="Roboto" w:eastAsia="Roboto" w:hAnsi="Roboto"/>
-          <w:color w:val="212121"/>
-          <w:sz w:val="21"/>
-          <w:szCs w:val="21"/>
-        </w:rPr>
-      </w:pPr>
-      <w:r>
-        <w:rPr>
-          <w:rFonts w:ascii="Roboto" w:cs="Roboto" w:eastAsia="Roboto" w:hAnsi="Roboto"/>
-          <w:color w:val="212121"/>
-          <w:sz w:val="21"/>
-          <w:szCs w:val="21"/>
-          <w:rtl w:val="0"/>
-        </w:rPr>
-        <w:t xml:space="preserve">Accuracy:</w:t>
-      </w:r>
-    </w:p>
-    <w:p>
-      <w:pPr>
-        <w:numPr>
-          <w:ilvl w:val="0"/>
-          <w:numId w:val="8"/>
-        </w:numPr>
-        <w:spacing w:after="0" w:afterAutospacing="0" w:before="100" w:lineRule="auto"/>
-        <w:ind w:left="720" w:hanging="360"/>
-      </w:pPr>
-      <w:r>
-        <w:rPr>
-          <w:rFonts w:ascii="Roboto" w:cs="Roboto" w:eastAsia="Roboto" w:hAnsi="Roboto"/>
-          <w:color w:val="212121"/>
-          <w:sz w:val="21"/>
-          <w:szCs w:val="21"/>
-          <w:rtl w:val="0"/>
-        </w:rPr>
-        <w:t xml:space="preserve">rating_numberator contains extremely large values (e.g. 1776 when denominator = 10)</w:t>
-      </w:r>
-    </w:p>
-    <w:p>
-      <w:pPr>
-        <w:numPr>
-          <w:ilvl w:val="0"/>
-          <w:numId w:val="8"/>
-        </w:numPr>
-        <w:spacing w:after="100" w:before="0" w:beforeAutospacing="0" w:lineRule="auto"/>
-        <w:ind w:left="720" w:hanging="360"/>
-      </w:pPr>
-      <w:r>
-        <w:rPr>
-          <w:rFonts w:ascii="Roboto" w:cs="Roboto" w:eastAsia="Roboto" w:hAnsi="Roboto"/>
-          <w:color w:val="212121"/>
-          <w:sz w:val="21"/>
-          <w:szCs w:val="21"/>
-          <w:rtl w:val="0"/>
-        </w:rPr>
-        <w:t xml:space="preserve">Since numerators are extracted from 'text', the numerators with decimals were wrongly extracted (index = 45, 340, 695, 763, 1689, 1712)</w:t>
-      </w:r>
-    </w:p>
-    <w:p>
-      <w:pPr>
-        <w:shd w:fill="ffffff" w:val="clear"/>
-        <w:spacing w:after="100" w:before="100" w:lineRule="auto"/>
-        <w:ind w:left="720" w:hanging="360"/>
-        <w:rPr>
-          <w:rFonts w:ascii="Roboto" w:cs="Roboto" w:eastAsia="Roboto" w:hAnsi="Roboto"/>
-          <w:color w:val="212121"/>
-          <w:sz w:val="21"/>
-          <w:szCs w:val="21"/>
-        </w:rPr>
-      </w:pPr>
-      <w:r>
-        <w:rPr>
-          <w:rFonts w:ascii="Roboto" w:cs="Roboto" w:eastAsia="Roboto" w:hAnsi="Roboto"/>
-          <w:color w:val="212121"/>
-          <w:sz w:val="21"/>
-          <w:szCs w:val="21"/>
-          <w:rtl w:val="0"/>
-        </w:rPr>
-        <w:t xml:space="preserve">Data Types:</w:t>
-      </w:r>
-    </w:p>
-    <w:p>
-      <w:pPr>
-        <w:numPr>
-          <w:ilvl w:val="0"/>
-          <w:numId w:val="10"/>
-        </w:numPr>
-        <w:spacing w:after="0" w:afterAutospacing="0" w:before="100" w:lineRule="auto"/>
-        <w:ind w:left="720" w:hanging="360"/>
-      </w:pPr>
-      <w:r>
-        <w:rPr>
-          <w:rFonts w:ascii="Roboto" w:cs="Roboto" w:eastAsia="Roboto" w:hAnsi="Roboto"/>
-          <w:color w:val="212121"/>
-          <w:sz w:val="21"/>
-          <w:szCs w:val="21"/>
-          <w:rtl w:val="0"/>
-        </w:rPr>
-        <w:t xml:space="preserve">tweet_id: int -&gt; obj</w:t>
-      </w:r>
-    </w:p>
-    <w:p>
-      <w:pPr>
-        <w:numPr>
-          <w:ilvl w:val="0"/>
-          <w:numId w:val="10"/>
-        </w:numPr>
-        <w:spacing w:after="0" w:afterAutospacing="0" w:before="0" w:beforeAutospacing="0" w:lineRule="auto"/>
-        <w:ind w:left="720" w:hanging="360"/>
-      </w:pPr>
-      <w:r>
-        <w:rPr>
-          <w:rFonts w:ascii="Roboto" w:cs="Roboto" w:eastAsia="Roboto" w:hAnsi="Roboto"/>
-          <w:color w:val="212121"/>
-          <w:sz w:val="21"/>
-          <w:szCs w:val="21"/>
-          <w:rtl w:val="0"/>
-        </w:rPr>
-        <w:t xml:space="preserve">timestamp: obj -&gt; datetime</w:t>
-      </w:r>
-    </w:p>
-    <w:p>
-      <w:pPr>
-        <w:numPr>
-          <w:ilvl w:val="0"/>
-          <w:numId w:val="10"/>
-        </w:numPr>
-        <w:spacing w:after="0" w:afterAutospacing="0" w:before="0" w:beforeAutospacing="0" w:lineRule="auto"/>
-        <w:ind w:left="720" w:hanging="360"/>
-      </w:pPr>
-      <w:r>
-        <w:rPr>
-          <w:rFonts w:ascii="Roboto" w:cs="Roboto" w:eastAsia="Roboto" w:hAnsi="Roboto"/>
-          <w:color w:val="212121"/>
-          <w:sz w:val="21"/>
-          <w:szCs w:val="21"/>
-          <w:rtl w:val="0"/>
-        </w:rPr>
-        <w:t xml:space="preserve">in_reply_to_status_id: float -&gt; object</w:t>
-      </w:r>
-    </w:p>
-    <w:p>
-      <w:pPr>
-        <w:numPr>
-          <w:ilvl w:val="0"/>
-          <w:numId w:val="10"/>
-        </w:numPr>
-        <w:spacing w:after="0" w:afterAutospacing="0" w:before="0" w:beforeAutospacing="0" w:lineRule="auto"/>
-        <w:ind w:left="720" w:hanging="360"/>
-      </w:pPr>
-      <w:r>
-        <w:rPr>
-          <w:rFonts w:ascii="Roboto" w:cs="Roboto" w:eastAsia="Roboto" w:hAnsi="Roboto"/>
-          <w:color w:val="212121"/>
-          <w:sz w:val="21"/>
-          <w:szCs w:val="21"/>
-          <w:rtl w:val="0"/>
-        </w:rPr>
-        <w:t xml:space="preserve">in_reply_to_user_id: float -&gt; object</w:t>
-      </w:r>
-    </w:p>
-    <w:p>
-      <w:pPr>
-        <w:numPr>
-          <w:ilvl w:val="0"/>
-          <w:numId w:val="10"/>
-        </w:numPr>
-        <w:spacing w:after="0" w:afterAutospacing="0" w:before="0" w:beforeAutospacing="0" w:lineRule="auto"/>
-        <w:ind w:left="720" w:hanging="360"/>
-      </w:pPr>
-      <w:r>
-        <w:rPr>
-          <w:rFonts w:ascii="Roboto" w:cs="Roboto" w:eastAsia="Roboto" w:hAnsi="Roboto"/>
-          <w:color w:val="212121"/>
-          <w:sz w:val="21"/>
-          <w:szCs w:val="21"/>
-          <w:rtl w:val="0"/>
-        </w:rPr>
-        <w:t xml:space="preserve">retweeted_status_id: float -&gt; object</w:t>
-      </w:r>
-    </w:p>
-    <w:p>
-      <w:pPr>
-        <w:numPr>
-          <w:ilvl w:val="0"/>
-          <w:numId w:val="10"/>
-        </w:numPr>
-        <w:spacing w:after="100" w:before="0" w:beforeAutospacing="0" w:lineRule="auto"/>
-        <w:ind w:left="720" w:hanging="360"/>
-      </w:pPr>
-      <w:r>
-        <w:rPr>
-          <w:rFonts w:ascii="Roboto" w:cs="Roboto" w:eastAsia="Roboto" w:hAnsi="Roboto"/>
-          <w:color w:val="212121"/>
-          <w:sz w:val="21"/>
-          <w:szCs w:val="21"/>
-          <w:rtl w:val="0"/>
-        </w:rPr>
-        <w:t xml:space="preserve">retweeted_status_user_id: float -&gt; object</w:t>
-      </w:r>
-    </w:p>
-    <w:p>
-      <w:pPr>
-        <w:pStyle w:val="Heading4"/>
-        <w:keepNext w:val="0"/>
-        <w:keepLines w:val="0"/>
-        <w:shd w:fill="ffffff" w:val="clear"/>
-        <w:spacing w:after="60" w:lineRule="auto"/>
-        <w:rPr/>
-      </w:pPr>
-      <w:bookmarkStart w:colFirst="0" w:colLast="0" w:name="_4620i6k4ub38" w:id="18"/>
-      <w:bookmarkEnd w:id="18"/>
-      <w:r>
-        <w:rPr>
-          <w:rtl w:val="0"/>
-        </w:rPr>
-        <w:t xml:space="preserve">Tidiness Issues</w:t>
-      </w:r>
-    </w:p>
-    <w:p>
-      <w:pPr>
-        <w:numPr>
-          <w:ilvl w:val="0"/>
-          <w:numId w:val="7"/>
-        </w:numPr>
-        <w:spacing w:after="0" w:afterAutospacing="0" w:before="100" w:lineRule="auto"/>
-        <w:ind w:left="720" w:hanging="360"/>
-      </w:pPr>
-      <w:r>
-        <w:rPr>
-          <w:rFonts w:ascii="Roboto" w:cs="Roboto" w:eastAsia="Roboto" w:hAnsi="Roboto"/>
-          <w:color w:val="212121"/>
-          <w:sz w:val="21"/>
-          <w:szCs w:val="21"/>
-          <w:rtl w:val="0"/>
-        </w:rPr>
-        <w:t xml:space="preserve">Since only original ratings (no retweets) that have images, the rows of retweets / replys could not contribute to this analysis and should be deleted.</w:t>
-      </w:r>
-    </w:p>
-    <w:p>
-      <w:pPr>
-        <w:numPr>
-          <w:ilvl w:val="0"/>
-          <w:numId w:val="7"/>
-        </w:numPr>
-        <w:spacing w:after="0" w:afterAutospacing="0" w:before="0" w:beforeAutospacing="0" w:lineRule="auto"/>
-        <w:ind w:left="720" w:hanging="360"/>
-      </w:pPr>
-      <w:r>
-        <w:rPr>
-          <w:rFonts w:ascii="Roboto" w:cs="Roboto" w:eastAsia="Roboto" w:hAnsi="Roboto"/>
-          <w:color w:val="212121"/>
-          <w:sz w:val="21"/>
-          <w:szCs w:val="21"/>
-          <w:rtl w:val="0"/>
-        </w:rPr>
-        <w:t xml:space="preserve">After retweet / reply rows are deleted, the following columns could be dropped:</w:t>
-      </w:r>
-    </w:p>
-    <w:p>
-      <w:pPr>
-        <w:numPr>
-          <w:ilvl w:val="1"/>
-          <w:numId w:val="7"/>
-        </w:numPr>
-        <w:spacing w:after="0" w:afterAutospacing="0" w:before="0" w:beforeAutospacing="0" w:lineRule="auto"/>
-        <w:ind w:left="1440" w:hanging="360"/>
-      </w:pPr>
-      <w:r>
-        <w:rPr>
-          <w:rFonts w:ascii="Roboto" w:cs="Roboto" w:eastAsia="Roboto" w:hAnsi="Roboto"/>
-          <w:color w:val="212121"/>
-          <w:sz w:val="21"/>
-          <w:szCs w:val="21"/>
-          <w:rtl w:val="0"/>
-        </w:rPr>
-        <w:t xml:space="preserve">in_reply_to_status_id</w:t>
-      </w:r>
-    </w:p>
-    <w:p>
-      <w:pPr>
-        <w:numPr>
-          <w:ilvl w:val="1"/>
-          <w:numId w:val="7"/>
-        </w:numPr>
-        <w:spacing w:after="0" w:afterAutospacing="0" w:before="0" w:beforeAutospacing="0" w:lineRule="auto"/>
-        <w:ind w:left="1440" w:hanging="360"/>
-      </w:pPr>
-      <w:r>
-        <w:rPr>
-          <w:rFonts w:ascii="Roboto" w:cs="Roboto" w:eastAsia="Roboto" w:hAnsi="Roboto"/>
-          <w:color w:val="212121"/>
-          <w:sz w:val="21"/>
-          <w:szCs w:val="21"/>
-          <w:rtl w:val="0"/>
-        </w:rPr>
-        <w:t xml:space="preserve">in_reply_to_user_id</w:t>
-      </w:r>
-    </w:p>
-    <w:p>
-      <w:pPr>
-        <w:numPr>
-          <w:ilvl w:val="1"/>
-          <w:numId w:val="7"/>
-        </w:numPr>
-        <w:spacing w:after="0" w:afterAutospacing="0" w:before="0" w:beforeAutospacing="0" w:lineRule="auto"/>
-        <w:ind w:left="1440" w:hanging="360"/>
-      </w:pPr>
-      <w:r>
-        <w:rPr>
-          <w:rFonts w:ascii="Roboto" w:cs="Roboto" w:eastAsia="Roboto" w:hAnsi="Roboto"/>
-          <w:color w:val="212121"/>
-          <w:sz w:val="21"/>
-          <w:szCs w:val="21"/>
-          <w:rtl w:val="0"/>
-        </w:rPr>
-        <w:t xml:space="preserve">retweeted_status_id</w:t>
-      </w:r>
-    </w:p>
-    <w:p>
-      <w:pPr>
-        <w:numPr>
-          <w:ilvl w:val="1"/>
-          <w:numId w:val="7"/>
-        </w:numPr>
-        <w:spacing w:after="0" w:afterAutospacing="0" w:before="0" w:beforeAutospacing="0" w:lineRule="auto"/>
-        <w:ind w:left="1440" w:hanging="360"/>
-      </w:pPr>
-      <w:r>
-        <w:rPr>
-          <w:rFonts w:ascii="Roboto" w:cs="Roboto" w:eastAsia="Roboto" w:hAnsi="Roboto"/>
-          <w:color w:val="212121"/>
-          <w:sz w:val="21"/>
-          <w:szCs w:val="21"/>
-          <w:rtl w:val="0"/>
-        </w:rPr>
-        <w:t xml:space="preserve">retweeted_status_user_id</w:t>
-      </w:r>
-    </w:p>
-    <w:p>
-      <w:pPr>
-        <w:numPr>
-          <w:ilvl w:val="1"/>
-          <w:numId w:val="7"/>
-        </w:numPr>
-        <w:spacing w:after="0" w:afterAutospacing="0" w:before="0" w:beforeAutospacing="0" w:lineRule="auto"/>
-        <w:ind w:left="1440" w:hanging="360"/>
-      </w:pPr>
-      <w:r>
-        <w:rPr>
-          <w:rFonts w:ascii="Roboto" w:cs="Roboto" w:eastAsia="Roboto" w:hAnsi="Roboto"/>
-          <w:color w:val="212121"/>
-          <w:sz w:val="21"/>
-          <w:szCs w:val="21"/>
-          <w:rtl w:val="0"/>
-        </w:rPr>
-        <w:t xml:space="preserve">retweeted_status_timestamp</w:t>
-      </w:r>
-    </w:p>
-    <w:p>
-      <w:pPr>
-        <w:numPr>
-          <w:ilvl w:val="0"/>
-          <w:numId w:val="7"/>
-        </w:numPr>
-        <w:spacing w:after="0" w:afterAutospacing="0" w:before="0" w:beforeAutospacing="0" w:lineRule="auto"/>
-        <w:ind w:left="720" w:hanging="360"/>
-      </w:pPr>
-      <w:r>
-        <w:rPr>
-          <w:rFonts w:ascii="Roboto" w:cs="Roboto" w:eastAsia="Roboto" w:hAnsi="Roboto"/>
-          <w:color w:val="212121"/>
-          <w:sz w:val="21"/>
-          <w:szCs w:val="21"/>
-          <w:rtl w:val="0"/>
-        </w:rPr>
-        <w:t xml:space="preserve">doggo / floofer / pupper / puppo: could be combined into 1 column as categorical data.</w:t>
-      </w:r>
-    </w:p>
-    <w:p>
-      <w:pPr>
-        <w:numPr>
-          <w:ilvl w:val="0"/>
-          <w:numId w:val="7"/>
-        </w:numPr>
-        <w:spacing w:after="100" w:before="0" w:beforeAutospacing="0" w:lineRule="auto"/>
-        <w:ind w:left="720" w:hanging="360"/>
-      </w:pPr>
-      <w:r>
-        <w:rPr>
-          <w:rFonts w:ascii="Roboto" w:cs="Roboto" w:eastAsia="Roboto" w:hAnsi="Roboto"/>
-          <w:color w:val="212121"/>
-          <w:sz w:val="21"/>
-          <w:szCs w:val="21"/>
-          <w:rtl w:val="0"/>
-        </w:rPr>
-        <w:t xml:space="preserve">source: the long name with HTML tag could be shorten.</w:t>
-      </w:r>
-    </w:p>
-    <w:p>
-      <w:pPr>
-        <w:spacing w:after="100" w:before="100" w:lineRule="auto"/>
-        <w:ind w:left="720" w:firstLine="0"/>
-        <w:rPr>
-          <w:rFonts w:ascii="Roboto" w:cs="Roboto" w:eastAsia="Roboto" w:hAnsi="Roboto"/>
-          <w:color w:val="212121"/>
-          <w:sz w:val="21"/>
-          <w:szCs w:val="21"/>
-        </w:rPr>
-      </w:pPr>
-      <w:r>
-        <w:rPr>
-          <w:rtl w:val="0"/>
-        </w:rPr>
-      </w:r>
-    </w:p>
-    <w:p>
-      <w:pPr>
-        <w:pStyle w:val="Heading3"/>
-        <w:keepNext w:val="0"/>
-        <w:keepLines w:val="0"/>
-        <w:shd w:fill="ffffff" w:val="clear"/>
-        <w:spacing w:after="60" w:lineRule="auto"/>
-        <w:rPr/>
-      </w:pPr>
-      <w:bookmarkStart w:colFirst="0" w:colLast="0" w:name="_l0tcprz2x0q2" w:id="19"/>
-      <w:bookmarkEnd w:id="19"/>
-      <w:r>
-        <w:rPr>
-          <w:rtl w:val="0"/>
-        </w:rPr>
-        <w:t xml:space="preserve">Dataset 2</w:t>
-      </w:r>
-    </w:p>
-    <w:p>
-      <w:pPr>
-        <w:pStyle w:val="Heading4"/>
-        <w:keepNext w:val="0"/>
-        <w:keepLines w:val="0"/>
-        <w:shd w:fill="ffffff" w:val="clear"/>
-        <w:spacing w:after="60" w:lineRule="auto"/>
-        <w:rPr/>
-      </w:pPr>
-      <w:bookmarkStart w:colFirst="0" w:colLast="0" w:name="_4kk4ylgikff" w:id="20"/>
-      <w:bookmarkEnd w:id="20"/>
-      <w:r>
-        <w:rPr>
-          <w:rtl w:val="0"/>
-        </w:rPr>
-        <w:t xml:space="preserve">Quality issues</w:t>
-      </w:r>
-    </w:p>
-    <w:p>
-      <w:pPr>
-        <w:shd w:fill="ffffff" w:val="clear"/>
-        <w:spacing w:after="100" w:before="100" w:lineRule="auto"/>
-        <w:ind w:left="720" w:hanging="360"/>
-        <w:rPr>
-          <w:rFonts w:ascii="Roboto" w:cs="Roboto" w:eastAsia="Roboto" w:hAnsi="Roboto"/>
-          <w:color w:val="212121"/>
-          <w:sz w:val="21"/>
-          <w:szCs w:val="21"/>
-        </w:rPr>
-      </w:pPr>
-      <w:r>
-        <w:rPr>
-          <w:rFonts w:ascii="Roboto" w:cs="Roboto" w:eastAsia="Roboto" w:hAnsi="Roboto"/>
-          <w:color w:val="212121"/>
-          <w:sz w:val="21"/>
-          <w:szCs w:val="21"/>
-          <w:rtl w:val="0"/>
-        </w:rPr>
-        <w:t xml:space="preserve">Completeness:</w:t>
-      </w:r>
-    </w:p>
-    <w:p>
-      <w:pPr>
-        <w:numPr>
-          <w:ilvl w:val="0"/>
-          <w:numId w:val="1"/>
-        </w:numPr>
-        <w:spacing w:after="0" w:afterAutospacing="0" w:before="100" w:lineRule="auto"/>
-        <w:ind w:left="720" w:hanging="360"/>
-      </w:pPr>
-      <w:r>
-        <w:rPr>
-          <w:rFonts w:ascii="Roboto" w:cs="Roboto" w:eastAsia="Roboto" w:hAnsi="Roboto"/>
-          <w:color w:val="212121"/>
-          <w:sz w:val="21"/>
-          <w:szCs w:val="21"/>
-          <w:rtl w:val="0"/>
-        </w:rPr>
-        <w:t xml:space="preserve">retweet &amp; favourite count: "Nan" should be replaced by Null.</w:t>
-      </w:r>
-    </w:p>
-    <w:p>
-      <w:pPr>
-        <w:numPr>
-          <w:ilvl w:val="0"/>
-          <w:numId w:val="1"/>
-        </w:numPr>
-        <w:spacing w:after="100" w:before="0" w:beforeAutospacing="0" w:lineRule="auto"/>
-        <w:ind w:left="720" w:hanging="360"/>
-      </w:pPr>
-      <w:r>
-        <w:rPr>
-          <w:rFonts w:ascii="Roboto" w:cs="Roboto" w:eastAsia="Roboto" w:hAnsi="Roboto"/>
-          <w:color w:val="212121"/>
-          <w:sz w:val="21"/>
-          <w:szCs w:val="21"/>
-          <w:rtl w:val="0"/>
-        </w:rPr>
-        <w:t xml:space="preserve">retweet &amp; favourite count: 16 missing values</w:t>
-      </w:r>
-    </w:p>
-    <w:p>
-      <w:pPr>
-        <w:shd w:fill="ffffff" w:val="clear"/>
-        <w:spacing w:after="100" w:before="100" w:lineRule="auto"/>
-        <w:ind w:left="720" w:hanging="360"/>
-        <w:rPr>
-          <w:rFonts w:ascii="Roboto" w:cs="Roboto" w:eastAsia="Roboto" w:hAnsi="Roboto"/>
-          <w:color w:val="212121"/>
-          <w:sz w:val="21"/>
-          <w:szCs w:val="21"/>
-        </w:rPr>
-      </w:pPr>
-      <w:r>
-        <w:rPr>
-          <w:rFonts w:ascii="Roboto" w:cs="Roboto" w:eastAsia="Roboto" w:hAnsi="Roboto"/>
-          <w:color w:val="212121"/>
-          <w:sz w:val="21"/>
-          <w:szCs w:val="21"/>
-          <w:rtl w:val="0"/>
-        </w:rPr>
-        <w:t xml:space="preserve">Data Type:</w:t>
-      </w:r>
-    </w:p>
-    <w:p>
-      <w:pPr>
-        <w:numPr>
-          <w:ilvl w:val="0"/>
-          <w:numId w:val="11"/>
-        </w:numPr>
-        <w:spacing w:after="100" w:before="100" w:lineRule="auto"/>
-        <w:ind w:left="720" w:hanging="360"/>
-      </w:pPr>
-      <w:r>
-        <w:rPr>
-          <w:rFonts w:ascii="Roboto" w:cs="Roboto" w:eastAsia="Roboto" w:hAnsi="Roboto"/>
-          <w:color w:val="212121"/>
-          <w:sz w:val="21"/>
-          <w:szCs w:val="21"/>
-          <w:rtl w:val="0"/>
-        </w:rPr>
-        <w:t xml:space="preserve">retweet &amp; favourite count: obj -&gt; int</w:t>
-      </w:r>
-    </w:p>
-    <w:p>
-      <w:pPr>
-        <w:spacing w:after="100" w:before="100" w:lineRule="auto"/>
-        <w:ind w:left="720" w:firstLine="0"/>
-        <w:rPr>
-          <w:rFonts w:ascii="Roboto" w:cs="Roboto" w:eastAsia="Roboto" w:hAnsi="Roboto"/>
-          <w:color w:val="212121"/>
-          <w:sz w:val="21"/>
-          <w:szCs w:val="21"/>
-        </w:rPr>
-      </w:pPr>
-      <w:r>
-        <w:rPr>
-          <w:rtl w:val="0"/>
-        </w:rPr>
-      </w:r>
-    </w:p>
-    <w:p>
-      <w:pPr>
-        <w:pStyle w:val="Heading3"/>
-        <w:rPr/>
-      </w:pPr>
-      <w:bookmarkStart w:colFirst="0" w:colLast="0" w:name="_shm2zrugnl7q" w:id="21"/>
-      <w:bookmarkEnd w:id="21"/>
-      <w:r>
-        <w:rPr>
-          <w:rtl w:val="0"/>
-        </w:rPr>
-        <w:t xml:space="preserve">Dataset 3</w:t>
-      </w:r>
-    </w:p>
-    <w:p>
-      <w:pPr>
-        <w:pStyle w:val="Heading4"/>
-        <w:keepNext w:val="0"/>
-        <w:keepLines w:val="0"/>
-        <w:shd w:fill="ffffff" w:val="clear"/>
-        <w:spacing w:after="60" w:lineRule="auto"/>
-        <w:rPr/>
-      </w:pPr>
-      <w:bookmarkStart w:colFirst="0" w:colLast="0" w:name="_nqfgsq862h" w:id="22"/>
-      <w:bookmarkEnd w:id="22"/>
-      <w:r>
-        <w:rPr>
-          <w:rtl w:val="0"/>
-        </w:rPr>
-        <w:t xml:space="preserve">Quality Issues</w:t>
-      </w:r>
-    </w:p>
-    <w:p>
-      <w:pPr>
-        <w:shd w:fill="ffffff" w:val="clear"/>
-        <w:spacing w:after="100" w:before="100" w:lineRule="auto"/>
-        <w:ind w:left="720" w:hanging="360"/>
-        <w:rPr>
-          <w:rFonts w:ascii="Roboto" w:cs="Roboto" w:eastAsia="Roboto" w:hAnsi="Roboto"/>
-          <w:color w:val="212121"/>
-          <w:sz w:val="21"/>
-          <w:szCs w:val="21"/>
-        </w:rPr>
-      </w:pPr>
-      <w:r>
-        <w:rPr>
-          <w:rFonts w:ascii="Roboto" w:cs="Roboto" w:eastAsia="Roboto" w:hAnsi="Roboto"/>
-          <w:color w:val="212121"/>
-          <w:sz w:val="21"/>
-          <w:szCs w:val="21"/>
-          <w:rtl w:val="0"/>
-        </w:rPr>
-        <w:t xml:space="preserve">Consistency: the predicted names are written in both upper and lower cases.</w:t>
-      </w:r>
-    </w:p>
-    <w:p>
-      <w:pPr>
-        <w:shd w:fill="ffffff" w:val="clear"/>
-        <w:spacing w:after="100" w:before="100" w:lineRule="auto"/>
-        <w:ind w:left="720" w:hanging="360"/>
-        <w:rPr>
-          <w:rFonts w:ascii="Roboto" w:cs="Roboto" w:eastAsia="Roboto" w:hAnsi="Roboto"/>
-          <w:color w:val="212121"/>
-          <w:sz w:val="21"/>
-          <w:szCs w:val="21"/>
-        </w:rPr>
-      </w:pPr>
-      <w:r>
-        <w:rPr>
-          <w:rFonts w:ascii="Roboto" w:cs="Roboto" w:eastAsia="Roboto" w:hAnsi="Roboto"/>
-          <w:color w:val="212121"/>
-          <w:sz w:val="21"/>
-          <w:szCs w:val="21"/>
-          <w:rtl w:val="0"/>
-        </w:rPr>
-        <w:t xml:space="preserve">Data Types:</w:t>
-      </w:r>
-    </w:p>
-    <w:p>
-      <w:pPr>
-        <w:numPr>
-          <w:ilvl w:val="0"/>
-          <w:numId w:val="9"/>
-        </w:numPr>
-        <w:spacing w:after="100" w:before="100" w:lineRule="auto"/>
-        <w:ind w:left="720" w:hanging="360"/>
-      </w:pPr>
-      <w:r>
-        <w:rPr>
-          <w:rFonts w:ascii="Roboto" w:cs="Roboto" w:eastAsia="Roboto" w:hAnsi="Roboto"/>
-          <w:color w:val="212121"/>
-          <w:sz w:val="21"/>
-          <w:szCs w:val="21"/>
-          <w:rtl w:val="0"/>
-        </w:rPr>
-        <w:t xml:space="preserve">tweet_id: int -&gt; obj</w:t>
-      </w:r>
-    </w:p>
-    <w:p>
-      <w:pPr>
-        <w:pStyle w:val="Heading4"/>
-        <w:keepNext w:val="0"/>
-        <w:keepLines w:val="0"/>
-        <w:shd w:fill="ffffff" w:val="clear"/>
-        <w:spacing w:after="60" w:lineRule="auto"/>
-        <w:rPr/>
-      </w:pPr>
-      <w:bookmarkStart w:colFirst="0" w:colLast="0" w:name="_e0zre5ehwah8" w:id="23"/>
-      <w:bookmarkEnd w:id="23"/>
-      <w:r>
-        <w:rPr>
-          <w:rtl w:val="0"/>
-        </w:rPr>
-        <w:t xml:space="preserve">Tidiness Issues:</w:t>
-      </w:r>
-    </w:p>
-    <w:p>
-      <w:pPr>
-        <w:numPr>
-          <w:ilvl w:val="0"/>
-          <w:numId w:val="3"/>
-        </w:numPr>
-        <w:spacing w:after="100" w:before="100" w:lineRule="auto"/>
-        <w:ind w:left="720" w:hanging="360"/>
-      </w:pPr>
-      <w:r>
-        <w:rPr>
-          <w:rFonts w:ascii="Roboto" w:cs="Roboto" w:eastAsia="Roboto" w:hAnsi="Roboto"/>
-          <w:color w:val="212121"/>
-          <w:sz w:val="21"/>
-          <w:szCs w:val="21"/>
-          <w:rtl w:val="0"/>
-        </w:rPr>
-        <w:t xml:space="preserve">The column names could be more clear.</w:t>
-      </w:r>
-    </w:p>
-    <w:p>
-      <w:pPr>
-        <w:spacing w:after="100" w:before="100" w:lineRule="auto"/>
-        <w:rPr>
-          <w:rFonts w:ascii="Roboto" w:cs="Roboto" w:eastAsia="Roboto" w:hAnsi="Roboto"/>
-          <w:color w:val="212121"/>
-          <w:sz w:val="21"/>
-          <w:szCs w:val="21"/>
-        </w:rPr>
-      </w:pPr>
-      <w:r>
-        <w:rPr>
-          <w:rtl w:val="0"/>
-        </w:rPr>
-      </w:r>
-    </w:p>
-    <w:p>
-      <w:pPr>
-        <w:pStyle w:val="Heading2"/>
-        <w:rPr/>
-      </w:pPr>
-      <w:bookmarkStart w:colFirst="0" w:colLast="0" w:name="_u54s026q41i8" w:id="24"/>
-      <w:bookmarkEnd w:id="24"/>
-      <w:r>
-        <w:rPr>
-          <w:rtl w:val="0"/>
-        </w:rPr>
-        <w:t xml:space="preserve">Data Cleaning</w:t>
-      </w:r>
-    </w:p>
-    <w:p>
-      <w:pPr>
-        <w:numPr>
-          <w:ilvl w:val="0"/>
-          <w:numId w:val="6"/>
-        </w:numPr>
-        <w:ind w:left="720" w:hanging="360"/>
-      </w:pPr>
-      <w:r>
-        <w:rPr>
-          <w:rtl w:val="0"/>
-        </w:rPr>
-        <w:t xml:space="preserve">The three datasets were combined into one with more clear column names.</w:t>
-      </w:r>
-    </w:p>
-    <w:p>
-      <w:pPr>
-        <w:numPr>
-          <w:ilvl w:val="0"/>
-          <w:numId w:val="6"/>
-        </w:numPr>
-        <w:spacing w:after="0" w:afterAutospacing="0"/>
-        <w:ind w:left="720" w:hanging="360"/>
-      </w:pPr>
-      <w:r>
-        <w:rPr>
-          <w:rtl w:val="0"/>
-        </w:rPr>
-        <w:t xml:space="preserve">The columns / rows that could not contribute to analysis were dropped.</w:t>
-      </w:r>
-    </w:p>
-    <w:p>
-      <w:pPr>
-        <w:numPr>
-          <w:ilvl w:val="0"/>
-          <w:numId w:val="6"/>
-        </w:numPr>
-        <w:spacing w:after="0" w:afterAutospacing="0" w:before="0" w:beforeAutospacing="0" w:lineRule="auto"/>
-        <w:ind w:left="720" w:hanging="360"/>
-        <w:rPr>
-          <w:rFonts w:ascii="Roboto" w:cs="Roboto" w:eastAsia="Roboto" w:hAnsi="Roboto"/>
-          <w:color w:val="212121"/>
-          <w:sz w:val="21"/>
-          <w:szCs w:val="21"/>
-        </w:rPr>
-      </w:pPr>
-      <w:r>
-        <w:rPr>
-          <w:rFonts w:ascii="Roboto" w:cs="Roboto" w:eastAsia="Roboto" w:hAnsi="Roboto"/>
-          <w:color w:val="212121"/>
-          <w:sz w:val="21"/>
-          <w:szCs w:val="21"/>
-          <w:rtl w:val="0"/>
-        </w:rPr>
-        <w:t xml:space="preserve">The dog stages were combined into one column as categorical data.</w:t>
-      </w:r>
-    </w:p>
-    <w:p>
-      <w:pPr>
-        <w:numPr>
-          <w:ilvl w:val="0"/>
-          <w:numId w:val="6"/>
-        </w:numPr>
-        <w:spacing w:after="0" w:afterAutospacing="0" w:before="0" w:beforeAutospacing="0" w:lineRule="auto"/>
-        <w:ind w:left="720" w:hanging="360"/>
-        <w:rPr>
-          <w:rFonts w:ascii="Roboto" w:cs="Roboto" w:eastAsia="Roboto" w:hAnsi="Roboto"/>
-          <w:color w:val="212121"/>
-          <w:sz w:val="21"/>
-          <w:szCs w:val="21"/>
-        </w:rPr>
-      </w:pPr>
-      <w:r>
-        <w:rPr>
-          <w:rFonts w:ascii="Roboto" w:cs="Roboto" w:eastAsia="Roboto" w:hAnsi="Roboto"/>
-          <w:color w:val="212121"/>
-          <w:sz w:val="21"/>
-          <w:szCs w:val="21"/>
-          <w:rtl w:val="0"/>
-        </w:rPr>
-        <w:t xml:space="preserve">The HTML tags in the ‘source’ column were deleted.</w:t>
-      </w:r>
-      <w:r>
-        <w:rPr>
-          <w:rtl w:val="0"/>
-        </w:rPr>
-      </w:r>
-    </w:p>
-    <w:p>
-      <w:pPr>
-        <w:numPr>
-          <w:ilvl w:val="0"/>
-          <w:numId w:val="6"/>
-        </w:numPr>
-        <w:ind w:left="720" w:hanging="360"/>
-      </w:pPr>
-      <w:r>
-        <w:rPr>
-          <w:rtl w:val="0"/>
-        </w:rPr>
-        <w:t xml:space="preserve">The row with invalid rating denominator was deleted.</w:t>
-      </w:r>
-    </w:p>
-    <w:p>
-      <w:pPr>
-        <w:numPr>
-          <w:ilvl w:val="0"/>
-          <w:numId w:val="6"/>
-        </w:numPr>
-        <w:ind w:left="720" w:hanging="360"/>
-      </w:pPr>
-      <w:r>
-        <w:rPr>
-          <w:rtl w:val="0"/>
-        </w:rPr>
-        <w:t xml:space="preserve">The </w:t>
-      </w:r>
-      <w:r>
-        <w:rPr>
-          <w:rFonts w:ascii="Roboto" w:cs="Roboto" w:eastAsia="Roboto" w:hAnsi="Roboto"/>
-          <w:color w:val="212121"/>
-          <w:sz w:val="21"/>
-          <w:szCs w:val="21"/>
-          <w:highlight w:val="white"/>
-          <w:rtl w:val="0"/>
-        </w:rPr>
-        <w:t xml:space="preserve">wrongly extracted rating numerators were corrected according to the information in </w:t>
-      </w:r>
-      <w:r>
-        <w:rPr>
-          <w:rFonts w:ascii="Roboto" w:cs="Roboto" w:eastAsia="Roboto" w:hAnsi="Roboto"/>
-          <w:i w:val="1"/>
-          <w:color w:val="212121"/>
-          <w:sz w:val="21"/>
-          <w:szCs w:val="21"/>
-          <w:highlight w:val="white"/>
-          <w:rtl w:val="0"/>
-        </w:rPr>
-        <w:t xml:space="preserve">text </w:t>
-      </w:r>
-      <w:r>
-        <w:rPr>
-          <w:rFonts w:ascii="Roboto" w:cs="Roboto" w:eastAsia="Roboto" w:hAnsi="Roboto"/>
-          <w:color w:val="212121"/>
-          <w:sz w:val="21"/>
-          <w:szCs w:val="21"/>
-          <w:highlight w:val="white"/>
-          <w:rtl w:val="0"/>
-        </w:rPr>
-        <w:t xml:space="preserve">column.</w:t>
-      </w:r>
-    </w:p>
-    <w:p>
-      <w:pPr>
-        <w:numPr>
-          <w:ilvl w:val="0"/>
-          <w:numId w:val="6"/>
-        </w:numPr>
-        <w:spacing w:after="0" w:afterAutospacing="0"/>
-        <w:ind w:left="720" w:hanging="360"/>
-        <w:rPr>
-          <w:rFonts w:ascii="Roboto" w:cs="Roboto" w:eastAsia="Roboto" w:hAnsi="Roboto"/>
-          <w:color w:val="212121"/>
-          <w:sz w:val="21"/>
-          <w:szCs w:val="21"/>
-          <w:highlight w:val="white"/>
-        </w:rPr>
-      </w:pPr>
-      <w:r>
-        <w:rPr>
-          <w:rFonts w:ascii="Roboto" w:cs="Roboto" w:eastAsia="Roboto" w:hAnsi="Roboto"/>
-          <w:color w:val="212121"/>
-          <w:sz w:val="21"/>
-          <w:szCs w:val="21"/>
-          <w:highlight w:val="white"/>
-          <w:rtl w:val="0"/>
-        </w:rPr>
-        <w:t xml:space="preserve">The rating outliers were deleted.</w:t>
-      </w:r>
-    </w:p>
-    <w:p>
-      <w:pPr>
-        <w:numPr>
-          <w:ilvl w:val="0"/>
-          <w:numId w:val="6"/>
-        </w:numPr>
-        <w:spacing w:after="0" w:afterAutospacing="0" w:before="0" w:beforeAutospacing="0" w:lineRule="auto"/>
-        <w:ind w:left="720" w:hanging="360"/>
-        <w:rPr>
-          <w:rFonts w:ascii="Roboto" w:cs="Roboto" w:eastAsia="Roboto" w:hAnsi="Roboto"/>
-          <w:color w:val="212121"/>
-          <w:sz w:val="21"/>
-          <w:szCs w:val="21"/>
-        </w:rPr>
-      </w:pPr>
-      <w:r>
-        <w:rPr>
-          <w:rFonts w:ascii="Roboto" w:cs="Roboto" w:eastAsia="Roboto" w:hAnsi="Roboto"/>
-          <w:color w:val="212121"/>
-          <w:sz w:val="21"/>
-          <w:szCs w:val="21"/>
-          <w:rtl w:val="0"/>
-        </w:rPr>
-        <w:t xml:space="preserve">Missing values were presented as Null.</w:t>
-      </w:r>
-    </w:p>
-    <w:p>
-      <w:pPr>
-        <w:numPr>
-          <w:ilvl w:val="0"/>
-          <w:numId w:val="6"/>
-        </w:numPr>
-        <w:spacing w:after="0" w:afterAutospacing="0" w:before="0" w:beforeAutospacing="0" w:lineRule="auto"/>
-        <w:ind w:left="720" w:hanging="360"/>
-        <w:rPr>
-          <w:rFonts w:ascii="Roboto" w:cs="Roboto" w:eastAsia="Roboto" w:hAnsi="Roboto"/>
-          <w:color w:val="212121"/>
-          <w:sz w:val="21"/>
-          <w:szCs w:val="21"/>
-        </w:rPr>
-      </w:pPr>
-      <w:r>
-        <w:rPr>
-          <w:rFonts w:ascii="Roboto" w:cs="Roboto" w:eastAsia="Roboto" w:hAnsi="Roboto"/>
-          <w:color w:val="212121"/>
-          <w:sz w:val="21"/>
-          <w:szCs w:val="21"/>
-          <w:rtl w:val="0"/>
-        </w:rPr>
-        <w:t xml:space="preserve">The data types of all columns were corrected.</w:t>
-      </w:r>
-    </w:p>
-    <w:p>
-      <w:pPr>
-        <w:numPr>
-          <w:ilvl w:val="0"/>
-          <w:numId w:val="6"/>
-        </w:numPr>
-        <w:spacing w:after="0" w:afterAutospacing="0" w:before="0" w:beforeAutospacing="0" w:lineRule="auto"/>
-        <w:ind w:left="720" w:hanging="360"/>
-        <w:rPr>
-          <w:rFonts w:ascii="Roboto" w:cs="Roboto" w:eastAsia="Roboto" w:hAnsi="Roboto"/>
-          <w:color w:val="212121"/>
-          <w:sz w:val="21"/>
-          <w:szCs w:val="21"/>
-        </w:rPr>
-      </w:pPr>
-      <w:r>
-        <w:rPr>
-          <w:rtl w:val="0"/>
-        </w:rPr>
-        <w:t xml:space="preserve">Unclear column names were renamed.</w:t>
-      </w:r>
-    </w:p>
-    <w:p>
-      <w:pPr>
-        <w:numPr>
-          <w:ilvl w:val="0"/>
-          <w:numId w:val="6"/>
-        </w:numPr>
-        <w:spacing w:after="100" w:before="0" w:beforeAutospacing="0" w:lineRule="auto"/>
-        <w:ind w:left="720" w:hanging="360"/>
-      </w:pPr>
-      <w:r>
-        <w:rPr>
           <w:rtl w:val="0"/>
         </w:rPr>
         <w:t xml:space="preserve">The predicted dog types were changed to lowercase.</w:t>
@@ -2196,8 +2251,8 @@
           <w:szCs w:val="46"/>
         </w:rPr>
       </w:pPr>
-      <w:bookmarkStart w:colFirst="0" w:colLast="0" w:name="_grt5vo3rzsrp" w:id="25"/>
-      <w:bookmarkEnd w:id="25"/>
+      <w:bookmarkStart w:colFirst="0" w:colLast="0" w:name="_grt5vo3rzsrp" w:id="24"/>
+      <w:bookmarkEnd w:id="24"/>
       <w:r>
         <w:br w:type="page"/>
       </w:r>
@@ -2216,8 +2271,8 @@
         <w:spacing w:after="60" w:before="480" w:lineRule="auto"/>
         <w:rPr/>
       </w:pPr>
-      <w:bookmarkStart w:colFirst="0" w:colLast="0" w:name="_foun0pynp6zp" w:id="26"/>
-      <w:bookmarkEnd w:id="26"/>
+      <w:bookmarkStart w:colFirst="0" w:colLast="0" w:name="_foun0pynp6zp" w:id="25"/>
+      <w:bookmarkEnd w:id="25"/>
       <w:r>
         <w:rPr>
           <w:rFonts w:ascii="Roboto" w:cs="Roboto" w:eastAsia="Roboto" w:hAnsi="Roboto"/>
@@ -2250,8 +2305,8 @@
           <w:szCs w:val="34"/>
         </w:rPr>
       </w:pPr>
-      <w:bookmarkStart w:colFirst="0" w:colLast="0" w:name="_3s6gn3dkt1yf" w:id="27"/>
-      <w:bookmarkEnd w:id="27"/>
+      <w:bookmarkStart w:colFirst="0" w:colLast="0" w:name="_3s6gn3dkt1yf" w:id="26"/>
+      <w:bookmarkEnd w:id="26"/>
       <w:r>
         <w:rPr>
           <w:rFonts w:ascii="Roboto" w:cs="Roboto" w:eastAsia="Roboto" w:hAnsi="Roboto"/>
@@ -2395,12 +2450,12 @@
           <wp:inline distB="114300" distT="114300" distL="114300" distR="114300">
             <wp:extent cx="1323975" cy="1819275"/>
             <wp:effectExtent b="0" l="0" r="0" t="0"/>
-            <wp:docPr id="5" name="image6.png"/>
+            <wp:docPr id="5" name="image4.png"/>
             <a:graphic>
               <a:graphicData uri="http://schemas.openxmlformats.org/drawingml/2006/picture">
                 <pic:pic>
                   <pic:nvPicPr>
-                    <pic:cNvPr id="0" name="image6.png"/>
+                    <pic:cNvPr id="0" name="image4.png"/>
                     <pic:cNvPicPr preferRelativeResize="0"/>
                   </pic:nvPicPr>
                   <pic:blipFill>
@@ -2455,8 +2510,8 @@
           <w:szCs w:val="34"/>
         </w:rPr>
       </w:pPr>
-      <w:bookmarkStart w:colFirst="0" w:colLast="0" w:name="_87etig4halm4" w:id="28"/>
-      <w:bookmarkEnd w:id="28"/>
+      <w:bookmarkStart w:colFirst="0" w:colLast="0" w:name="_87etig4halm4" w:id="27"/>
+      <w:bookmarkEnd w:id="27"/>
       <w:r>
         <w:br w:type="page"/>
       </w:r>
@@ -2481,8 +2536,8 @@
           <w:szCs w:val="34"/>
         </w:rPr>
       </w:pPr>
-      <w:bookmarkStart w:colFirst="0" w:colLast="0" w:name="_hbm97659fknn" w:id="29"/>
-      <w:bookmarkEnd w:id="29"/>
+      <w:bookmarkStart w:colFirst="0" w:colLast="0" w:name="_hbm97659fknn" w:id="28"/>
+      <w:bookmarkEnd w:id="28"/>
       <w:r>
         <w:rPr>
           <w:rFonts w:ascii="Roboto" w:cs="Roboto" w:eastAsia="Roboto" w:hAnsi="Roboto"/>
@@ -2543,12 +2598,12 @@
           <wp:inline distB="114300" distT="114300" distL="114300" distR="114300">
             <wp:extent cx="5676900" cy="3181350"/>
             <wp:effectExtent b="0" l="0" r="0" t="0"/>
-            <wp:docPr id="9" name="image4.png"/>
+            <wp:docPr id="9" name="image1.png"/>
             <a:graphic>
               <a:graphicData uri="http://schemas.openxmlformats.org/drawingml/2006/picture">
                 <pic:pic>
                   <pic:nvPicPr>
-                    <pic:cNvPr id="0" name="image4.png"/>
+                    <pic:cNvPr id="0" name="image1.png"/>
                     <pic:cNvPicPr preferRelativeResize="0"/>
                   </pic:nvPicPr>
                   <pic:blipFill>
@@ -2603,8 +2658,8 @@
           <w:szCs w:val="34"/>
         </w:rPr>
       </w:pPr>
-      <w:bookmarkStart w:colFirst="0" w:colLast="0" w:name="_tz8ciay1n4a" w:id="30"/>
-      <w:bookmarkEnd w:id="30"/>
+      <w:bookmarkStart w:colFirst="0" w:colLast="0" w:name="_tz8ciay1n4a" w:id="29"/>
+      <w:bookmarkEnd w:id="29"/>
       <w:r>
         <w:br w:type="page"/>
       </w:r>
@@ -2629,8 +2684,8 @@
           <w:szCs w:val="34"/>
         </w:rPr>
       </w:pPr>
-      <w:bookmarkStart w:colFirst="0" w:colLast="0" w:name="_yx5qcfbx43xa" w:id="31"/>
-      <w:bookmarkEnd w:id="31"/>
+      <w:bookmarkStart w:colFirst="0" w:colLast="0" w:name="_yx5qcfbx43xa" w:id="30"/>
+      <w:bookmarkEnd w:id="30"/>
       <w:r>
         <w:rPr>
           <w:rFonts w:ascii="Roboto" w:cs="Roboto" w:eastAsia="Roboto" w:hAnsi="Roboto"/>
@@ -2704,12 +2759,12 @@
           <wp:inline distB="114300" distT="114300" distL="114300" distR="114300">
             <wp:extent cx="4933950" cy="3267075"/>
             <wp:effectExtent b="0" l="0" r="0" t="0"/>
-            <wp:docPr id="1" name="image2.png"/>
+            <wp:docPr id="1" name="image6.png"/>
             <a:graphic>
               <a:graphicData uri="http://schemas.openxmlformats.org/drawingml/2006/picture">
                 <pic:pic>
                   <pic:nvPicPr>
-                    <pic:cNvPr id="0" name="image2.png"/>
+                    <pic:cNvPr id="0" name="image6.png"/>
                     <pic:cNvPicPr preferRelativeResize="0"/>
                   </pic:nvPicPr>
                   <pic:blipFill>
@@ -2764,8 +2819,8 @@
           <w:szCs w:val="34"/>
         </w:rPr>
       </w:pPr>
-      <w:bookmarkStart w:colFirst="0" w:colLast="0" w:name="_arj1sg17cofa" w:id="32"/>
-      <w:bookmarkEnd w:id="32"/>
+      <w:bookmarkStart w:colFirst="0" w:colLast="0" w:name="_arj1sg17cofa" w:id="31"/>
+      <w:bookmarkEnd w:id="31"/>
       <w:r>
         <w:br w:type="page"/>
       </w:r>
@@ -2790,8 +2845,8 @@
           <w:szCs w:val="34"/>
         </w:rPr>
       </w:pPr>
-      <w:bookmarkStart w:colFirst="0" w:colLast="0" w:name="_wx8ksjjexb57" w:id="33"/>
-      <w:bookmarkEnd w:id="33"/>
+      <w:bookmarkStart w:colFirst="0" w:colLast="0" w:name="_wx8ksjjexb57" w:id="32"/>
+      <w:bookmarkEnd w:id="32"/>
       <w:r>
         <w:rPr>
           <w:rFonts w:ascii="Roboto" w:cs="Roboto" w:eastAsia="Roboto" w:hAnsi="Roboto"/>
@@ -2836,12 +2891,12 @@
           <wp:inline distB="114300" distT="114300" distL="114300" distR="114300">
             <wp:extent cx="5857875" cy="3219450"/>
             <wp:effectExtent b="0" l="0" r="0" t="0"/>
-            <wp:docPr id="2" name="image1.png"/>
+            <wp:docPr id="2" name="image8.png"/>
             <a:graphic>
               <a:graphicData uri="http://schemas.openxmlformats.org/drawingml/2006/picture">
                 <pic:pic>
                   <pic:nvPicPr>
-                    <pic:cNvPr id="0" name="image1.png"/>
+                    <pic:cNvPr id="0" name="image8.png"/>
                     <pic:cNvPicPr preferRelativeResize="0"/>
                   </pic:nvPicPr>
                   <pic:blipFill>
@@ -2984,12 +3039,12 @@
           <wp:inline distB="114300" distT="114300" distL="114300" distR="114300">
             <wp:extent cx="3499449" cy="2547938"/>
             <wp:effectExtent b="0" l="0" r="0" t="0"/>
-            <wp:docPr id="6" name="image7.png"/>
+            <wp:docPr id="6" name="image5.png"/>
             <a:graphic>
               <a:graphicData uri="http://schemas.openxmlformats.org/drawingml/2006/picture">
                 <pic:pic>
                   <pic:nvPicPr>
-                    <pic:cNvPr id="0" name="image7.png"/>
+                    <pic:cNvPr id="0" name="image5.png"/>
                     <pic:cNvPicPr preferRelativeResize="0"/>
                   </pic:nvPicPr>
                   <pic:blipFill>
@@ -3044,8 +3099,8 @@
           <w:szCs w:val="34"/>
         </w:rPr>
       </w:pPr>
-      <w:bookmarkStart w:colFirst="0" w:colLast="0" w:name="_638k7nuk4dj8" w:id="34"/>
-      <w:bookmarkEnd w:id="34"/>
+      <w:bookmarkStart w:colFirst="0" w:colLast="0" w:name="_638k7nuk4dj8" w:id="33"/>
+      <w:bookmarkEnd w:id="33"/>
       <w:r>
         <w:rPr>
           <w:rFonts w:ascii="Roboto" w:cs="Roboto" w:eastAsia="Roboto" w:hAnsi="Roboto"/>
@@ -3098,12 +3153,12 @@
           <wp:inline distB="114300" distT="114300" distL="114300" distR="114300">
             <wp:extent cx="4772025" cy="3352800"/>
             <wp:effectExtent b="0" l="0" r="0" t="0"/>
-            <wp:docPr id="7" name="image8.png"/>
+            <wp:docPr id="7" name="image7.png"/>
             <a:graphic>
               <a:graphicData uri="http://schemas.openxmlformats.org/drawingml/2006/picture">
                 <pic:pic>
                   <pic:nvPicPr>
-                    <pic:cNvPr id="0" name="image8.png"/>
+                    <pic:cNvPr id="0" name="image7.png"/>
                     <pic:cNvPicPr preferRelativeResize="0"/>
                   </pic:nvPicPr>
                   <pic:blipFill>
@@ -3232,8 +3287,8 @@
           <w:szCs w:val="34"/>
         </w:rPr>
       </w:pPr>
-      <w:bookmarkStart w:colFirst="0" w:colLast="0" w:name="_cbqwhnfre25n" w:id="35"/>
-      <w:bookmarkEnd w:id="35"/>
+      <w:bookmarkStart w:colFirst="0" w:colLast="0" w:name="_cbqwhnfre25n" w:id="34"/>
+      <w:bookmarkEnd w:id="34"/>
       <w:r>
         <w:br w:type="page"/>
       </w:r>
@@ -3258,8 +3313,8 @@
           <w:szCs w:val="34"/>
         </w:rPr>
       </w:pPr>
-      <w:bookmarkStart w:colFirst="0" w:colLast="0" w:name="_il7yhx3ucud6" w:id="36"/>
-      <w:bookmarkEnd w:id="36"/>
+      <w:bookmarkStart w:colFirst="0" w:colLast="0" w:name="_il7yhx3ucud6" w:id="35"/>
+      <w:bookmarkEnd w:id="35"/>
       <w:r>
         <w:rPr>
           <w:rFonts w:ascii="Roboto" w:cs="Roboto" w:eastAsia="Roboto" w:hAnsi="Roboto"/>
@@ -3314,12 +3369,12 @@
           <wp:inline distB="114300" distT="114300" distL="114300" distR="114300">
             <wp:extent cx="4933950" cy="3133725"/>
             <wp:effectExtent b="0" l="0" r="0" t="0"/>
-            <wp:docPr id="8" name="image5.png"/>
+            <wp:docPr id="8" name="image2.png"/>
             <a:graphic>
               <a:graphicData uri="http://schemas.openxmlformats.org/drawingml/2006/picture">
                 <pic:pic>
                   <pic:nvPicPr>
-                    <pic:cNvPr id="0" name="image5.png"/>
+                    <pic:cNvPr id="0" name="image2.png"/>
                     <pic:cNvPicPr preferRelativeResize="0"/>
                   </pic:nvPicPr>
                   <pic:blipFill>
@@ -3384,8 +3439,8 @@
           <w:szCs w:val="46"/>
         </w:rPr>
       </w:pPr>
-      <w:bookmarkStart w:colFirst="0" w:colLast="0" w:name="_h2m7s08exr5e" w:id="37"/>
-      <w:bookmarkEnd w:id="37"/>
+      <w:bookmarkStart w:colFirst="0" w:colLast="0" w:name="_h2m7s08exr5e" w:id="36"/>
+      <w:bookmarkEnd w:id="36"/>
       <w:r>
         <w:br w:type="page"/>
       </w:r>
@@ -3410,8 +3465,8 @@
           <w:szCs w:val="46"/>
         </w:rPr>
       </w:pPr>
-      <w:bookmarkStart w:colFirst="0" w:colLast="0" w:name="_ety2hop0ynbn" w:id="38"/>
-      <w:bookmarkEnd w:id="38"/>
+      <w:bookmarkStart w:colFirst="0" w:colLast="0" w:name="_ety2hop0ynbn" w:id="37"/>
+      <w:bookmarkEnd w:id="37"/>
       <w:r>
         <w:rPr>
           <w:rFonts w:ascii="Roboto" w:cs="Roboto" w:eastAsia="Roboto" w:hAnsi="Roboto"/>
@@ -3438,7 +3493,7 @@
       <w:pPr>
         <w:numPr>
           <w:ilvl w:val="0"/>
-          <w:numId w:val="4"/>
+          <w:numId w:val="3"/>
         </w:numPr>
         <w:ind w:left="720" w:hanging="360"/>
         <w:rPr>
@@ -3456,7 +3511,7 @@
       <w:pPr>
         <w:numPr>
           <w:ilvl w:val="0"/>
-          <w:numId w:val="4"/>
+          <w:numId w:val="3"/>
         </w:numPr>
         <w:ind w:left="720" w:hanging="360"/>
         <w:rPr>
@@ -3474,7 +3529,7 @@
       <w:pPr>
         <w:numPr>
           <w:ilvl w:val="0"/>
-          <w:numId w:val="4"/>
+          <w:numId w:val="3"/>
         </w:numPr>
         <w:ind w:left="720" w:hanging="360"/>
         <w:rPr>
@@ -3492,7 +3547,7 @@
       <w:pPr>
         <w:numPr>
           <w:ilvl w:val="0"/>
-          <w:numId w:val="4"/>
+          <w:numId w:val="3"/>
         </w:numPr>
         <w:ind w:left="720" w:hanging="360"/>
         <w:rPr>
@@ -3510,7 +3565,7 @@
       <w:pPr>
         <w:numPr>
           <w:ilvl w:val="0"/>
-          <w:numId w:val="4"/>
+          <w:numId w:val="3"/>
         </w:numPr>
         <w:ind w:left="720" w:hanging="360"/>
         <w:rPr>
@@ -3528,7 +3583,7 @@
       <w:pPr>
         <w:numPr>
           <w:ilvl w:val="0"/>
-          <w:numId w:val="4"/>
+          <w:numId w:val="3"/>
         </w:numPr>
         <w:ind w:left="720" w:hanging="360"/>
         <w:rPr>
@@ -3861,6 +3916,116 @@
   <w:abstractNum w:abstractNumId="3">
     <w:lvl w:ilvl="0">
       <w:start w:val="1"/>
+      <w:numFmt w:val="decimal"/>
+      <w:lvlText w:val="%1."/>
+      <w:lvlJc w:val="left"/>
+      <w:pPr>
+        <w:ind w:left="720" w:hanging="360"/>
+      </w:pPr>
+      <w:rPr>
+        <w:u w:val="none"/>
+      </w:rPr>
+    </w:lvl>
+    <w:lvl w:ilvl="1">
+      <w:start w:val="1"/>
+      <w:numFmt w:val="lowerLetter"/>
+      <w:lvlText w:val="%2."/>
+      <w:lvlJc w:val="left"/>
+      <w:pPr>
+        <w:ind w:left="1440" w:hanging="360"/>
+      </w:pPr>
+      <w:rPr>
+        <w:u w:val="none"/>
+      </w:rPr>
+    </w:lvl>
+    <w:lvl w:ilvl="2">
+      <w:start w:val="1"/>
+      <w:numFmt w:val="lowerRoman"/>
+      <w:lvlText w:val="%3."/>
+      <w:lvlJc w:val="right"/>
+      <w:pPr>
+        <w:ind w:left="2160" w:hanging="360"/>
+      </w:pPr>
+      <w:rPr>
+        <w:u w:val="none"/>
+      </w:rPr>
+    </w:lvl>
+    <w:lvl w:ilvl="3">
+      <w:start w:val="1"/>
+      <w:numFmt w:val="decimal"/>
+      <w:lvlText w:val="%4."/>
+      <w:lvlJc w:val="left"/>
+      <w:pPr>
+        <w:ind w:left="2880" w:hanging="360"/>
+      </w:pPr>
+      <w:rPr>
+        <w:u w:val="none"/>
+      </w:rPr>
+    </w:lvl>
+    <w:lvl w:ilvl="4">
+      <w:start w:val="1"/>
+      <w:numFmt w:val="lowerLetter"/>
+      <w:lvlText w:val="%5."/>
+      <w:lvlJc w:val="left"/>
+      <w:pPr>
+        <w:ind w:left="3600" w:hanging="360"/>
+      </w:pPr>
+      <w:rPr>
+        <w:u w:val="none"/>
+      </w:rPr>
+    </w:lvl>
+    <w:lvl w:ilvl="5">
+      <w:start w:val="1"/>
+      <w:numFmt w:val="lowerRoman"/>
+      <w:lvlText w:val="%6."/>
+      <w:lvlJc w:val="right"/>
+      <w:pPr>
+        <w:ind w:left="4320" w:hanging="360"/>
+      </w:pPr>
+      <w:rPr>
+        <w:u w:val="none"/>
+      </w:rPr>
+    </w:lvl>
+    <w:lvl w:ilvl="6">
+      <w:start w:val="1"/>
+      <w:numFmt w:val="decimal"/>
+      <w:lvlText w:val="%7."/>
+      <w:lvlJc w:val="left"/>
+      <w:pPr>
+        <w:ind w:left="5040" w:hanging="360"/>
+      </w:pPr>
+      <w:rPr>
+        <w:u w:val="none"/>
+      </w:rPr>
+    </w:lvl>
+    <w:lvl w:ilvl="7">
+      <w:start w:val="1"/>
+      <w:numFmt w:val="lowerLetter"/>
+      <w:lvlText w:val="%8."/>
+      <w:lvlJc w:val="left"/>
+      <w:pPr>
+        <w:ind w:left="5760" w:hanging="360"/>
+      </w:pPr>
+      <w:rPr>
+        <w:u w:val="none"/>
+      </w:rPr>
+    </w:lvl>
+    <w:lvl w:ilvl="8">
+      <w:start w:val="1"/>
+      <w:numFmt w:val="lowerRoman"/>
+      <w:lvlText w:val="%9."/>
+      <w:lvlJc w:val="right"/>
+      <w:pPr>
+        <w:ind w:left="6480" w:hanging="360"/>
+      </w:pPr>
+      <w:rPr>
+        <w:u w:val="none"/>
+      </w:rPr>
+    </w:lvl>
+  </w:abstractNum>
+  <w:abstractNum w:abstractNumId="4">
+    <w:lvl w:ilvl="0">
+      <w:start w:val="1"/>
       <w:numFmt w:val="bullet"/>
       <w:lvlText w:val="●"/>
       <w:lvlJc w:val="left"/>
@@ -3972,11 +4137,11 @@
       </w:rPr>
     </w:lvl>
   </w:abstractNum>
-  <w:abstractNum w:abstractNumId="4">
+  <w:abstractNum w:abstractNumId="5">
     <w:lvl w:ilvl="0">
       <w:start w:val="1"/>
-      <w:numFmt w:val="decimal"/>
-      <w:lvlText w:val="%1."/>
+      <w:numFmt w:val="bullet"/>
+      <w:lvlText w:val="●"/>
       <w:lvlJc w:val="left"/>
       <w:pPr>
         <w:ind w:left="720" w:hanging="360"/>
@@ -3987,8 +4152,8 @@
     </w:lvl>
     <w:lvl w:ilvl="1">
       <w:start w:val="1"/>
-      <w:numFmt w:val="lowerLetter"/>
-      <w:lvlText w:val="%2."/>
+      <w:numFmt w:val="bullet"/>
+      <w:lvlText w:val="○"/>
       <w:lvlJc w:val="left"/>
       <w:pPr>
         <w:ind w:left="1440" w:hanging="360"/>
@@ -3999,9 +4164,9 @@
     </w:lvl>
     <w:lvl w:ilvl="2">
       <w:start w:val="1"/>
-      <w:numFmt w:val="lowerRoman"/>
-      <w:lvlText w:val="%3."/>
-      <w:lvlJc w:val="right"/>
+      <w:numFmt w:val="bullet"/>
+      <w:lvlText w:val="■"/>
+      <w:lvlJc w:val="left"/>
       <w:pPr>
         <w:ind w:left="2160" w:hanging="360"/>
       </w:pPr>
@@ -4011,8 +4176,8 @@
     </w:lvl>
     <w:lvl w:ilvl="3">
       <w:start w:val="1"/>
-      <w:numFmt w:val="decimal"/>
-      <w:lvlText w:val="%4."/>
+      <w:numFmt w:val="bullet"/>
+      <w:lvlText w:val="●"/>
       <w:lvlJc w:val="left"/>
       <w:pPr>
         <w:ind w:left="2880" w:hanging="360"/>
@@ -4023,8 +4188,8 @@
     </w:lvl>
     <w:lvl w:ilvl="4">
       <w:start w:val="1"/>
-      <w:numFmt w:val="lowerLetter"/>
-      <w:lvlText w:val="%5."/>
+      <w:numFmt w:val="bullet"/>
+      <w:lvlText w:val="○"/>
       <w:lvlJc w:val="left"/>
       <w:pPr>
         <w:ind w:left="3600" w:hanging="360"/>
@@ -4035,9 +4200,9 @@
     </w:lvl>
     <w:lvl w:ilvl="5">
       <w:start w:val="1"/>
-      <w:numFmt w:val="lowerRoman"/>
-      <w:lvlText w:val="%6."/>
-      <w:lvlJc w:val="right"/>
+      <w:numFmt w:val="bullet"/>
+      <w:lvlText w:val="■"/>
+      <w:lvlJc w:val="left"/>
       <w:pPr>
         <w:ind w:left="4320" w:hanging="360"/>
       </w:pPr>
@@ -4047,8 +4212,8 @@
     </w:lvl>
     <w:lvl w:ilvl="6">
       <w:start w:val="1"/>
-      <w:numFmt w:val="decimal"/>
-      <w:lvlText w:val="%7."/>
+      <w:numFmt w:val="bullet"/>
+      <w:lvlText w:val="●"/>
       <w:lvlJc w:val="left"/>
       <w:pPr>
         <w:ind w:left="5040" w:hanging="360"/>
@@ -4059,8 +4224,8 @@
     </w:lvl>
     <w:lvl w:ilvl="7">
       <w:start w:val="1"/>
-      <w:numFmt w:val="lowerLetter"/>
-      <w:lvlText w:val="%8."/>
+      <w:numFmt w:val="bullet"/>
+      <w:lvlText w:val="○"/>
       <w:lvlJc w:val="left"/>
       <w:pPr>
         <w:ind w:left="5760" w:hanging="360"/>
@@ -4071,9 +4236,9 @@
     </w:lvl>
     <w:lvl w:ilvl="8">
       <w:start w:val="1"/>
-      <w:numFmt w:val="lowerRoman"/>
-      <w:lvlText w:val="%9."/>
-      <w:lvlJc w:val="right"/>
+      <w:numFmt w:val="bullet"/>
+      <w:lvlText w:val="■"/>
+      <w:lvlJc w:val="left"/>
       <w:pPr>
         <w:ind w:left="6480" w:hanging="360"/>
       </w:pPr>
@@ -4082,7 +4247,7 @@
       </w:rPr>
     </w:lvl>
   </w:abstractNum>
-  <w:abstractNum w:abstractNumId="5">
+  <w:abstractNum w:abstractNumId="6">
     <w:lvl w:ilvl="0">
       <w:start w:val="1"/>
       <w:numFmt w:val="bullet"/>
@@ -4108,214 +4273,6 @@
         <w:ind w:left="1440" w:hanging="360"/>
       </w:pPr>
       <w:rPr>
-        <w:u w:val="none"/>
-      </w:rPr>
-    </w:lvl>
-    <w:lvl w:ilvl="2">
-      <w:start w:val="1"/>
-      <w:numFmt w:val="bullet"/>
-      <w:lvlText w:val="■"/>
-      <w:lvlJc w:val="left"/>
-      <w:pPr>
-        <w:ind w:left="2160" w:hanging="360"/>
-      </w:pPr>
-      <w:rPr>
-        <w:u w:val="none"/>
-      </w:rPr>
-    </w:lvl>
-    <w:lvl w:ilvl="3">
-      <w:start w:val="1"/>
-      <w:numFmt w:val="bullet"/>
-      <w:lvlText w:val="●"/>
-      <w:lvlJc w:val="left"/>
-      <w:pPr>
-        <w:ind w:left="2880" w:hanging="360"/>
-      </w:pPr>
-      <w:rPr>
-        <w:u w:val="none"/>
-      </w:rPr>
-    </w:lvl>
-    <w:lvl w:ilvl="4">
-      <w:start w:val="1"/>
-      <w:numFmt w:val="bullet"/>
-      <w:lvlText w:val="○"/>
-      <w:lvlJc w:val="left"/>
-      <w:pPr>
-        <w:ind w:left="3600" w:hanging="360"/>
-      </w:pPr>
-      <w:rPr>
-        <w:u w:val="none"/>
-      </w:rPr>
-    </w:lvl>
-    <w:lvl w:ilvl="5">
-      <w:start w:val="1"/>
-      <w:numFmt w:val="bullet"/>
-      <w:lvlText w:val="■"/>
-      <w:lvlJc w:val="left"/>
-      <w:pPr>
-        <w:ind w:left="4320" w:hanging="360"/>
-      </w:pPr>
-      <w:rPr>
-        <w:u w:val="none"/>
-      </w:rPr>
-    </w:lvl>
-    <w:lvl w:ilvl="6">
-      <w:start w:val="1"/>
-      <w:numFmt w:val="bullet"/>
-      <w:lvlText w:val="●"/>
-      <w:lvlJc w:val="left"/>
-      <w:pPr>
-        <w:ind w:left="5040" w:hanging="360"/>
-      </w:pPr>
-      <w:rPr>
-        <w:u w:val="none"/>
-      </w:rPr>
-    </w:lvl>
-    <w:lvl w:ilvl="7">
-      <w:start w:val="1"/>
-      <w:numFmt w:val="bullet"/>
-      <w:lvlText w:val="○"/>
-      <w:lvlJc w:val="left"/>
-      <w:pPr>
-        <w:ind w:left="5760" w:hanging="360"/>
-      </w:pPr>
-      <w:rPr>
-        <w:u w:val="none"/>
-      </w:rPr>
-    </w:lvl>
-    <w:lvl w:ilvl="8">
-      <w:start w:val="1"/>
-      <w:numFmt w:val="bullet"/>
-      <w:lvlText w:val="■"/>
-      <w:lvlJc w:val="left"/>
-      <w:pPr>
-        <w:ind w:left="6480" w:hanging="360"/>
-      </w:pPr>
-      <w:rPr>
-        <w:u w:val="none"/>
-      </w:rPr>
-    </w:lvl>
-  </w:abstractNum>
-  <w:abstractNum w:abstractNumId="6">
-    <w:lvl w:ilvl="0">
-      <w:start w:val="1"/>
-      <w:numFmt w:val="bullet"/>
-      <w:lvlText w:val="●"/>
-      <w:lvlJc w:val="left"/>
-      <w:pPr>
-        <w:ind w:left="720" w:hanging="360"/>
-      </w:pPr>
-      <w:rPr>
-        <w:u w:val="none"/>
-      </w:rPr>
-    </w:lvl>
-    <w:lvl w:ilvl="1">
-      <w:start w:val="1"/>
-      <w:numFmt w:val="bullet"/>
-      <w:lvlText w:val="○"/>
-      <w:lvlJc w:val="left"/>
-      <w:pPr>
-        <w:ind w:left="1440" w:hanging="360"/>
-      </w:pPr>
-      <w:rPr>
-        <w:u w:val="none"/>
-      </w:rPr>
-    </w:lvl>
-    <w:lvl w:ilvl="2">
-      <w:start w:val="1"/>
-      <w:numFmt w:val="bullet"/>
-      <w:lvlText w:val="■"/>
-      <w:lvlJc w:val="left"/>
-      <w:pPr>
-        <w:ind w:left="2160" w:hanging="360"/>
-      </w:pPr>
-      <w:rPr>
-        <w:u w:val="none"/>
-      </w:rPr>
-    </w:lvl>
-    <w:lvl w:ilvl="3">
-      <w:start w:val="1"/>
-      <w:numFmt w:val="bullet"/>
-      <w:lvlText w:val="●"/>
-      <w:lvlJc w:val="left"/>
-      <w:pPr>
-        <w:ind w:left="2880" w:hanging="360"/>
-      </w:pPr>
-      <w:rPr>
-        <w:u w:val="none"/>
-      </w:rPr>
-    </w:lvl>
-    <w:lvl w:ilvl="4">
-      <w:start w:val="1"/>
-      <w:numFmt w:val="bullet"/>
-      <w:lvlText w:val="○"/>
-      <w:lvlJc w:val="left"/>
-      <w:pPr>
-        <w:ind w:left="3600" w:hanging="360"/>
-      </w:pPr>
-      <w:rPr>
-        <w:u w:val="none"/>
-      </w:rPr>
-    </w:lvl>
-    <w:lvl w:ilvl="5">
-      <w:start w:val="1"/>
-      <w:numFmt w:val="bullet"/>
-      <w:lvlText w:val="■"/>
-      <w:lvlJc w:val="left"/>
-      <w:pPr>
-        <w:ind w:left="4320" w:hanging="360"/>
-      </w:pPr>
-      <w:rPr>
-        <w:u w:val="none"/>
-      </w:rPr>
-    </w:lvl>
-    <w:lvl w:ilvl="6">
-      <w:start w:val="1"/>
-      <w:numFmt w:val="bullet"/>
-      <w:lvlText w:val="●"/>
-      <w:lvlJc w:val="left"/>
-      <w:pPr>
-        <w:ind w:left="5040" w:hanging="360"/>
-      </w:pPr>
-      <w:rPr>
-        <w:u w:val="none"/>
-      </w:rPr>
-    </w:lvl>
-    <w:lvl w:ilvl="7">
-      <w:start w:val="1"/>
-      <w:numFmt w:val="bullet"/>
-      <w:lvlText w:val="○"/>
-      <w:lvlJc w:val="left"/>
-      <w:pPr>
-        <w:ind w:left="5760" w:hanging="360"/>
-      </w:pPr>
-      <w:rPr>
-        <w:u w:val="none"/>
-      </w:rPr>
-    </w:lvl>
-    <w:lvl w:ilvl="8">
-      <w:start w:val="1"/>
-      <w:numFmt w:val="bullet"/>
-      <w:lvlText w:val="■"/>
-      <w:lvlJc w:val="left"/>
-      <w:pPr>
-        <w:ind w:left="6480" w:hanging="360"/>
-      </w:pPr>
-      <w:rPr>
-        <w:u w:val="none"/>
-      </w:rPr>
-    </w:lvl>
-  </w:abstractNum>
-  <w:abstractNum w:abstractNumId="7">
-    <w:lvl w:ilvl="0">
-      <w:start w:val="1"/>
-      <w:numFmt w:val="bullet"/>
-      <w:lvlText w:val="●"/>
-      <w:lvlJc w:val="left"/>
-      <w:pPr>
-        <w:ind w:left="720" w:hanging="360"/>
-      </w:pPr>
-      <w:rPr>
         <w:rFonts w:ascii="Roboto" w:cs="Roboto" w:eastAsia="Roboto" w:hAnsi="Roboto"/>
         <w:color w:val="212121"/>
         <w:sz w:val="21"/>
@@ -4323,13 +4280,99 @@
         <w:u w:val="none"/>
       </w:rPr>
     </w:lvl>
-    <w:lvl w:ilvl="1">
+    <w:lvl w:ilvl="2">
+      <w:start w:val="1"/>
+      <w:numFmt w:val="bullet"/>
+      <w:lvlText w:val="■"/>
+      <w:lvlJc w:val="left"/>
+      <w:pPr>
+        <w:ind w:left="2160" w:hanging="360"/>
+      </w:pPr>
+      <w:rPr>
+        <w:u w:val="none"/>
+      </w:rPr>
+    </w:lvl>
+    <w:lvl w:ilvl="3">
+      <w:start w:val="1"/>
+      <w:numFmt w:val="bullet"/>
+      <w:lvlText w:val="●"/>
+      <w:lvlJc w:val="left"/>
+      <w:pPr>
+        <w:ind w:left="2880" w:hanging="360"/>
+      </w:pPr>
+      <w:rPr>
+        <w:u w:val="none"/>
+      </w:rPr>
+    </w:lvl>
+    <w:lvl w:ilvl="4">
       <w:start w:val="1"/>
       <w:numFmt w:val="bullet"/>
       <w:lvlText w:val="○"/>
       <w:lvlJc w:val="left"/>
       <w:pPr>
-        <w:ind w:left="1440" w:hanging="360"/>
+        <w:ind w:left="3600" w:hanging="360"/>
+      </w:pPr>
+      <w:rPr>
+        <w:u w:val="none"/>
+      </w:rPr>
+    </w:lvl>
+    <w:lvl w:ilvl="5">
+      <w:start w:val="1"/>
+      <w:numFmt w:val="bullet"/>
+      <w:lvlText w:val="■"/>
+      <w:lvlJc w:val="left"/>
+      <w:pPr>
+        <w:ind w:left="4320" w:hanging="360"/>
+      </w:pPr>
+      <w:rPr>
+        <w:u w:val="none"/>
+      </w:rPr>
+    </w:lvl>
+    <w:lvl w:ilvl="6">
+      <w:start w:val="1"/>
+      <w:numFmt w:val="bullet"/>
+      <w:lvlText w:val="●"/>
+      <w:lvlJc w:val="left"/>
+      <w:pPr>
+        <w:ind w:left="5040" w:hanging="360"/>
+      </w:pPr>
+      <w:rPr>
+        <w:u w:val="none"/>
+      </w:rPr>
+    </w:lvl>
+    <w:lvl w:ilvl="7">
+      <w:start w:val="1"/>
+      <w:numFmt w:val="bullet"/>
+      <w:lvlText w:val="○"/>
+      <w:lvlJc w:val="left"/>
+      <w:pPr>
+        <w:ind w:left="5760" w:hanging="360"/>
+      </w:pPr>
+      <w:rPr>
+        <w:u w:val="none"/>
+      </w:rPr>
+    </w:lvl>
+    <w:lvl w:ilvl="8">
+      <w:start w:val="1"/>
+      <w:numFmt w:val="bullet"/>
+      <w:lvlText w:val="■"/>
+      <w:lvlJc w:val="left"/>
+      <w:pPr>
+        <w:ind w:left="6480" w:hanging="360"/>
+      </w:pPr>
+      <w:rPr>
+        <w:u w:val="none"/>
+      </w:rPr>
+    </w:lvl>
+  </w:abstractNum>
+  <w:abstractNum w:abstractNumId="7">
+    <w:lvl w:ilvl="0">
+      <w:start w:val="1"/>
+      <w:numFmt w:val="bullet"/>
+      <w:lvlText w:val="●"/>
+      <w:lvlJc w:val="left"/>
+      <w:pPr>
+        <w:ind w:left="720" w:hanging="360"/>
       </w:pPr>
       <w:rPr>
         <w:rFonts w:ascii="Roboto" w:cs="Roboto" w:eastAsia="Roboto" w:hAnsi="Roboto"/>
@@ -4339,6 +4382,18 @@
         <w:u w:val="none"/>
       </w:rPr>
     </w:lvl>
+    <w:lvl w:ilvl="1">
+      <w:start w:val="1"/>
+      <w:numFmt w:val="bullet"/>
+      <w:lvlText w:val="○"/>
+      <w:lvlJc w:val="left"/>
+      <w:pPr>
+        <w:ind w:left="1440" w:hanging="360"/>
+      </w:pPr>
+      <w:rPr>
+        <w:u w:val="none"/>
+      </w:rPr>
+    </w:lvl>
     <w:lvl w:ilvl="2">
       <w:start w:val="1"/>
       <w:numFmt w:val="bullet"/>
@@ -4776,10 +4831,6 @@
         <w:ind w:left="720" w:hanging="360"/>
       </w:pPr>
       <w:rPr>
-        <w:rFonts w:ascii="Roboto" w:cs="Roboto" w:eastAsia="Roboto" w:hAnsi="Roboto"/>
-        <w:color w:val="212121"/>
-        <w:sz w:val="21"/>
-        <w:szCs w:val="21"/>
         <w:u w:val="none"/>
       </w:rPr>
     </w:lvl>

</xml_diff>